<commit_message>
Now timeline graduations are adapted to the timeline scale.
</commit_message>
<xml_diff>
--- a/help/fr/Extension squelette - Les bases.docx
+++ b/help/fr/Extension squelette - Les bases.docx
@@ -97,7 +97,9 @@
               <w:tab w:val="right" w:leader="dot" w:pos="9062"/>
             </w:tabs>
             <w:rPr>
+              <w:rFonts w:eastAsiaTheme="minorEastAsia"/>
               <w:noProof/>
+              <w:lang w:eastAsia="fr-FR"/>
             </w:rPr>
           </w:pPr>
           <w:r>
@@ -109,7 +111,7 @@
           <w:r>
             <w:fldChar w:fldCharType="separate"/>
           </w:r>
-          <w:hyperlink w:anchor="_Toc333826149" w:history="1">
+          <w:hyperlink w:anchor="_Toc333841288" w:history="1">
             <w:r>
               <w:rPr>
                 <w:rStyle w:val="Lienhypertexte"/>
@@ -119,7 +121,9 @@
             </w:r>
             <w:r>
               <w:rPr>
-                <w:noProof/>
+                <w:rFonts w:eastAsiaTheme="minorEastAsia"/>
+                <w:noProof/>
+                <w:lang w:eastAsia="fr-FR"/>
               </w:rPr>
               <w:tab/>
             </w:r>
@@ -149,7 +153,7 @@
                 <w:noProof/>
                 <w:webHidden/>
               </w:rPr>
-              <w:instrText xml:space="preserve"> PAGEREF _Toc333826149 \h </w:instrText>
+              <w:instrText xml:space="preserve"> PAGEREF _Toc333841288 \h </w:instrText>
             </w:r>
             <w:r>
               <w:rPr>
@@ -170,6 +174,428 @@
                 <w:webHidden/>
               </w:rPr>
               <w:t>1</w:t>
+            </w:r>
+            <w:r>
+              <w:rPr>
+                <w:noProof/>
+                <w:webHidden/>
+              </w:rPr>
+              <w:fldChar w:fldCharType="end"/>
+            </w:r>
+          </w:hyperlink>
+        </w:p>
+        <w:p>
+          <w:pPr>
+            <w:pStyle w:val="TM1"/>
+            <w:tabs>
+              <w:tab w:val="left" w:pos="440"/>
+              <w:tab w:val="right" w:leader="dot" w:pos="9062"/>
+            </w:tabs>
+            <w:rPr>
+              <w:rFonts w:eastAsiaTheme="minorEastAsia"/>
+              <w:noProof/>
+              <w:lang w:eastAsia="fr-FR"/>
+            </w:rPr>
+          </w:pPr>
+          <w:hyperlink w:anchor="_Toc333841289" w:history="1">
+            <w:r>
+              <w:rPr>
+                <w:rStyle w:val="Lienhypertexte"/>
+                <w:noProof/>
+              </w:rPr>
+              <w:t>II.</w:t>
+            </w:r>
+            <w:r>
+              <w:rPr>
+                <w:rFonts w:eastAsiaTheme="minorEastAsia"/>
+                <w:noProof/>
+                <w:lang w:eastAsia="fr-FR"/>
+              </w:rPr>
+              <w:tab/>
+            </w:r>
+            <w:r>
+              <w:rPr>
+                <w:rStyle w:val="Lienhypertexte"/>
+                <w:noProof/>
+              </w:rPr>
+              <w:t>Les os</w:t>
+            </w:r>
+            <w:r>
+              <w:rPr>
+                <w:noProof/>
+                <w:webHidden/>
+              </w:rPr>
+              <w:tab/>
+            </w:r>
+            <w:r>
+              <w:rPr>
+                <w:noProof/>
+                <w:webHidden/>
+              </w:rPr>
+              <w:fldChar w:fldCharType="begin"/>
+            </w:r>
+            <w:r>
+              <w:rPr>
+                <w:noProof/>
+                <w:webHidden/>
+              </w:rPr>
+              <w:instrText xml:space="preserve"> PAGEREF _Toc333841289 \h </w:instrText>
+            </w:r>
+            <w:r>
+              <w:rPr>
+                <w:noProof/>
+                <w:webHidden/>
+              </w:rPr>
+            </w:r>
+            <w:r>
+              <w:rPr>
+                <w:noProof/>
+                <w:webHidden/>
+              </w:rPr>
+              <w:fldChar w:fldCharType="separate"/>
+            </w:r>
+            <w:r>
+              <w:rPr>
+                <w:noProof/>
+                <w:webHidden/>
+              </w:rPr>
+              <w:t>2</w:t>
+            </w:r>
+            <w:r>
+              <w:rPr>
+                <w:noProof/>
+                <w:webHidden/>
+              </w:rPr>
+              <w:fldChar w:fldCharType="end"/>
+            </w:r>
+          </w:hyperlink>
+        </w:p>
+        <w:p>
+          <w:pPr>
+            <w:pStyle w:val="TM2"/>
+            <w:tabs>
+              <w:tab w:val="left" w:pos="660"/>
+              <w:tab w:val="right" w:leader="dot" w:pos="9062"/>
+            </w:tabs>
+            <w:rPr>
+              <w:noProof/>
+            </w:rPr>
+          </w:pPr>
+          <w:hyperlink w:anchor="_Toc333841290" w:history="1">
+            <w:r>
+              <w:rPr>
+                <w:rStyle w:val="Lienhypertexte"/>
+                <w:noProof/>
+              </w:rPr>
+              <w:t>A.</w:t>
+            </w:r>
+            <w:r>
+              <w:rPr>
+                <w:noProof/>
+              </w:rPr>
+              <w:tab/>
+            </w:r>
+            <w:r>
+              <w:rPr>
+                <w:rStyle w:val="Lienhypertexte"/>
+                <w:noProof/>
+              </w:rPr>
+              <w:t>L’os de base (racine)</w:t>
+            </w:r>
+            <w:r>
+              <w:rPr>
+                <w:noProof/>
+                <w:webHidden/>
+              </w:rPr>
+              <w:tab/>
+            </w:r>
+            <w:r>
+              <w:rPr>
+                <w:noProof/>
+                <w:webHidden/>
+              </w:rPr>
+              <w:fldChar w:fldCharType="begin"/>
+            </w:r>
+            <w:r>
+              <w:rPr>
+                <w:noProof/>
+                <w:webHidden/>
+              </w:rPr>
+              <w:instrText xml:space="preserve"> PAGEREF _Toc333841290 \h </w:instrText>
+            </w:r>
+            <w:r>
+              <w:rPr>
+                <w:noProof/>
+                <w:webHidden/>
+              </w:rPr>
+            </w:r>
+            <w:r>
+              <w:rPr>
+                <w:noProof/>
+                <w:webHidden/>
+              </w:rPr>
+              <w:fldChar w:fldCharType="separate"/>
+            </w:r>
+            <w:r>
+              <w:rPr>
+                <w:noProof/>
+                <w:webHidden/>
+              </w:rPr>
+              <w:t>2</w:t>
+            </w:r>
+            <w:r>
+              <w:rPr>
+                <w:noProof/>
+                <w:webHidden/>
+              </w:rPr>
+              <w:fldChar w:fldCharType="end"/>
+            </w:r>
+          </w:hyperlink>
+        </w:p>
+        <w:p>
+          <w:pPr>
+            <w:pStyle w:val="TM2"/>
+            <w:tabs>
+              <w:tab w:val="left" w:pos="660"/>
+              <w:tab w:val="right" w:leader="dot" w:pos="9062"/>
+            </w:tabs>
+            <w:rPr>
+              <w:noProof/>
+            </w:rPr>
+          </w:pPr>
+          <w:hyperlink w:anchor="_Toc333841291" w:history="1">
+            <w:r>
+              <w:rPr>
+                <w:rStyle w:val="Lienhypertexte"/>
+                <w:noProof/>
+              </w:rPr>
+              <w:t>B.</w:t>
+            </w:r>
+            <w:r>
+              <w:rPr>
+                <w:noProof/>
+              </w:rPr>
+              <w:tab/>
+            </w:r>
+            <w:r>
+              <w:rPr>
+                <w:rStyle w:val="Lienhypertexte"/>
+                <w:noProof/>
+              </w:rPr>
+              <w:t>Les extrémités des os</w:t>
+            </w:r>
+            <w:r>
+              <w:rPr>
+                <w:noProof/>
+                <w:webHidden/>
+              </w:rPr>
+              <w:tab/>
+            </w:r>
+            <w:r>
+              <w:rPr>
+                <w:noProof/>
+                <w:webHidden/>
+              </w:rPr>
+              <w:fldChar w:fldCharType="begin"/>
+            </w:r>
+            <w:r>
+              <w:rPr>
+                <w:noProof/>
+                <w:webHidden/>
+              </w:rPr>
+              <w:instrText xml:space="preserve"> PAGEREF _Toc333841291 \h </w:instrText>
+            </w:r>
+            <w:r>
+              <w:rPr>
+                <w:noProof/>
+                <w:webHidden/>
+              </w:rPr>
+            </w:r>
+            <w:r>
+              <w:rPr>
+                <w:noProof/>
+                <w:webHidden/>
+              </w:rPr>
+              <w:fldChar w:fldCharType="separate"/>
+            </w:r>
+            <w:r>
+              <w:rPr>
+                <w:noProof/>
+                <w:webHidden/>
+              </w:rPr>
+              <w:t>2</w:t>
+            </w:r>
+            <w:r>
+              <w:rPr>
+                <w:noProof/>
+                <w:webHidden/>
+              </w:rPr>
+              <w:fldChar w:fldCharType="end"/>
+            </w:r>
+          </w:hyperlink>
+        </w:p>
+        <w:p>
+          <w:pPr>
+            <w:pStyle w:val="TM1"/>
+            <w:tabs>
+              <w:tab w:val="left" w:pos="660"/>
+              <w:tab w:val="right" w:leader="dot" w:pos="9062"/>
+            </w:tabs>
+            <w:rPr>
+              <w:rFonts w:eastAsiaTheme="minorEastAsia"/>
+              <w:noProof/>
+              <w:lang w:eastAsia="fr-FR"/>
+            </w:rPr>
+          </w:pPr>
+          <w:hyperlink w:anchor="_Toc333841292" w:history="1">
+            <w:r>
+              <w:rPr>
+                <w:rStyle w:val="Lienhypertexte"/>
+                <w:noProof/>
+              </w:rPr>
+              <w:t>III.</w:t>
+            </w:r>
+            <w:r>
+              <w:rPr>
+                <w:rFonts w:eastAsiaTheme="minorEastAsia"/>
+                <w:noProof/>
+                <w:lang w:eastAsia="fr-FR"/>
+              </w:rPr>
+              <w:tab/>
+            </w:r>
+            <w:r>
+              <w:rPr>
+                <w:rStyle w:val="Lienhypertexte"/>
+                <w:noProof/>
+              </w:rPr>
+              <w:t>Os enfant</w:t>
+            </w:r>
+            <w:r>
+              <w:rPr>
+                <w:noProof/>
+                <w:webHidden/>
+              </w:rPr>
+              <w:tab/>
+            </w:r>
+            <w:r>
+              <w:rPr>
+                <w:noProof/>
+                <w:webHidden/>
+              </w:rPr>
+              <w:fldChar w:fldCharType="begin"/>
+            </w:r>
+            <w:r>
+              <w:rPr>
+                <w:noProof/>
+                <w:webHidden/>
+              </w:rPr>
+              <w:instrText xml:space="preserve"> PAGEREF _Toc333841292 \h </w:instrText>
+            </w:r>
+            <w:r>
+              <w:rPr>
+                <w:noProof/>
+                <w:webHidden/>
+              </w:rPr>
+            </w:r>
+            <w:r>
+              <w:rPr>
+                <w:noProof/>
+                <w:webHidden/>
+              </w:rPr>
+              <w:fldChar w:fldCharType="separate"/>
+            </w:r>
+            <w:r>
+              <w:rPr>
+                <w:noProof/>
+                <w:webHidden/>
+              </w:rPr>
+              <w:t>2</w:t>
+            </w:r>
+            <w:r>
+              <w:rPr>
+                <w:noProof/>
+                <w:webHidden/>
+              </w:rPr>
+              <w:fldChar w:fldCharType="end"/>
+            </w:r>
+          </w:hyperlink>
+        </w:p>
+        <w:p>
+          <w:pPr>
+            <w:pStyle w:val="TM1"/>
+            <w:tabs>
+              <w:tab w:val="left" w:pos="660"/>
+              <w:tab w:val="right" w:leader="dot" w:pos="9062"/>
+            </w:tabs>
+            <w:rPr>
+              <w:rFonts w:eastAsiaTheme="minorEastAsia"/>
+              <w:noProof/>
+              <w:lang w:eastAsia="fr-FR"/>
+            </w:rPr>
+          </w:pPr>
+          <w:hyperlink w:anchor="_Toc333841293" w:history="1">
+            <w:r>
+              <w:rPr>
+                <w:rStyle w:val="Lienhypertexte"/>
+                <w:noProof/>
+              </w:rPr>
+              <w:t>IV.</w:t>
+            </w:r>
+            <w:r>
+              <w:rPr>
+                <w:rFonts w:eastAsiaTheme="minorEastAsia"/>
+                <w:noProof/>
+                <w:lang w:eastAsia="fr-FR"/>
+              </w:rPr>
+              <w:tab/>
+            </w:r>
+            <w:r>
+              <w:rPr>
+                <w:rStyle w:val="Lienhypertexte"/>
+                <w:noProof/>
+              </w:rPr>
+              <w:t>Propriétés des os</w:t>
+            </w:r>
+            <w:r>
+              <w:rPr>
+                <w:noProof/>
+                <w:webHidden/>
+              </w:rPr>
+              <w:tab/>
+            </w:r>
+            <w:r>
+              <w:rPr>
+                <w:noProof/>
+                <w:webHidden/>
+              </w:rPr>
+              <w:fldChar w:fldCharType="begin"/>
+            </w:r>
+            <w:r>
+              <w:rPr>
+                <w:noProof/>
+                <w:webHidden/>
+              </w:rPr>
+              <w:instrText xml:space="preserve"> PAGEREF _Toc333841293 \h </w:instrText>
+            </w:r>
+            <w:r>
+              <w:rPr>
+                <w:noProof/>
+                <w:webHidden/>
+              </w:rPr>
+            </w:r>
+            <w:r>
+              <w:rPr>
+                <w:noProof/>
+                <w:webHidden/>
+              </w:rPr>
+              <w:fldChar w:fldCharType="separate"/>
+            </w:r>
+            <w:r>
+              <w:rPr>
+                <w:noProof/>
+                <w:webHidden/>
+              </w:rPr>
+              <w:t>3</w:t>
             </w:r>
             <w:r>
               <w:rPr>
@@ -195,7 +621,7 @@
       <w:pPr>
         <w:pStyle w:val="Titre1"/>
       </w:pPr>
-      <w:bookmarkStart w:id="0" w:name="_Toc333826149"/>
+      <w:bookmarkStart w:id="0" w:name="_Toc333841288"/>
       <w:r>
         <w:t>Présentation générale</w:t>
       </w:r>
@@ -261,17 +687,22 @@
       <w:pPr>
         <w:pStyle w:val="Titre1"/>
       </w:pPr>
-      <w:r>
+      <w:bookmarkStart w:id="1" w:name="_Toc333841289"/>
+      <w:r>
+        <w:lastRenderedPageBreak/>
         <w:t>Les os</w:t>
       </w:r>
+      <w:bookmarkEnd w:id="1"/>
     </w:p>
     <w:p>
       <w:pPr>
         <w:pStyle w:val="Titre2"/>
       </w:pPr>
+      <w:bookmarkStart w:id="2" w:name="_Toc333841290"/>
       <w:r>
         <w:t>L’os de base (racine)</w:t>
       </w:r>
+      <w:bookmarkEnd w:id="2"/>
     </w:p>
     <w:p>
       <w:r>
@@ -287,7 +718,6 @@
           <w:noProof/>
           <w:lang w:eastAsia="fr-FR"/>
         </w:rPr>
-        <w:lastRenderedPageBreak/>
         <w:drawing>
           <wp:inline distT="0" distB="0" distL="0" distR="0" wp14:anchorId="68221D57" wp14:editId="60E4BD86">
             <wp:extent cx="2624191" cy="2053087"/>
@@ -351,9 +781,11 @@
       <w:pPr>
         <w:pStyle w:val="Titre2"/>
       </w:pPr>
+      <w:bookmarkStart w:id="3" w:name="_Toc333841291"/>
       <w:r>
         <w:t>Les extrémités des os</w:t>
       </w:r>
+      <w:bookmarkEnd w:id="3"/>
     </w:p>
     <w:p>
       <w:r>
@@ -609,8 +1041,388 @@
       <w:r>
         <w:t>Remarquez que la forme du dessin de l’os permet de différencier aisément les deux extrémités.</w:t>
       </w:r>
-      <w:bookmarkStart w:id="1" w:name="_GoBack"/>
-      <w:bookmarkEnd w:id="1"/>
+    </w:p>
+    <w:p>
+      <w:pPr>
+        <w:pStyle w:val="Titre1"/>
+      </w:pPr>
+      <w:bookmarkStart w:id="4" w:name="_Toc333841292"/>
+      <w:r>
+        <w:t>Os enfant</w:t>
+      </w:r>
+      <w:bookmarkEnd w:id="4"/>
+    </w:p>
+    <w:p>
+      <w:r>
+        <w:t>En sélectionnant l’os « </w:t>
+      </w:r>
+      <w:proofErr w:type="spellStart"/>
+      <w:r>
+        <w:t>root</w:t>
+      </w:r>
+      <w:proofErr w:type="spellEnd"/>
+      <w:r>
+        <w:t> » et en cliquant sur « Ajouter un os enfant », une boîte de dialogue vous demande quel nom donner au futur os que vous allez créer. Cet os sera un os enfant de l’os « </w:t>
+      </w:r>
+      <w:proofErr w:type="spellStart"/>
+      <w:r>
+        <w:t>root</w:t>
+      </w:r>
+      <w:proofErr w:type="spellEnd"/>
+      <w:r>
+        <w:t xml:space="preserve"> ». En effet, ce nouvel os est en fait connecté à la queue de l’os </w:t>
+      </w:r>
+      <w:proofErr w:type="spellStart"/>
+      <w:r>
+        <w:t>root</w:t>
+      </w:r>
+      <w:proofErr w:type="spellEnd"/>
+      <w:r>
+        <w:t>.</w:t>
+      </w:r>
+    </w:p>
+    <w:p>
+      <w:pPr>
+        <w:jc w:val="center"/>
+      </w:pPr>
+      <w:r>
+        <w:rPr>
+          <w:noProof/>
+          <w:lang w:eastAsia="fr-FR"/>
+        </w:rPr>
+        <w:drawing>
+          <wp:inline distT="0" distB="0" distL="0" distR="0" wp14:anchorId="4033B011" wp14:editId="6E86A3A2">
+            <wp:extent cx="2648608" cy="724619"/>
+            <wp:effectExtent l="0" t="0" r="0" b="0"/>
+            <wp:docPr id="4" name="Image 4"/>
+            <wp:cNvGraphicFramePr>
+              <a:graphicFrameLocks xmlns:a="http://schemas.openxmlformats.org/drawingml/2006/main" noChangeAspect="1"/>
+            </wp:cNvGraphicFramePr>
+            <a:graphic xmlns:a="http://schemas.openxmlformats.org/drawingml/2006/main">
+              <a:graphicData uri="http://schemas.openxmlformats.org/drawingml/2006/picture">
+                <pic:pic xmlns:pic="http://schemas.openxmlformats.org/drawingml/2006/picture">
+                  <pic:nvPicPr>
+                    <pic:cNvPr id="0" name=""/>
+                    <pic:cNvPicPr/>
+                  </pic:nvPicPr>
+                  <pic:blipFill rotWithShape="1">
+                    <a:blip r:embed="rId11"/>
+                    <a:srcRect l="11377" t="50367" r="56886" b="36876"/>
+                    <a:stretch/>
+                  </pic:blipFill>
+                  <pic:spPr bwMode="auto">
+                    <a:xfrm>
+                      <a:off x="0" y="0"/>
+                      <a:ext cx="2647816" cy="724402"/>
+                    </a:xfrm>
+                    <a:prstGeom prst="rect">
+                      <a:avLst/>
+                    </a:prstGeom>
+                    <a:ln>
+                      <a:noFill/>
+                    </a:ln>
+                    <a:extLst>
+                      <a:ext uri="{53640926-AAD7-44D8-BBD7-CCE9431645EC}">
+                        <a14:shadowObscured xmlns:a14="http://schemas.microsoft.com/office/drawing/2010/main"/>
+                      </a:ext>
+                    </a:extLst>
+                  </pic:spPr>
+                </pic:pic>
+              </a:graphicData>
+            </a:graphic>
+          </wp:inline>
+        </w:drawing>
+      </w:r>
+    </w:p>
+    <w:p>
+      <w:r>
+        <w:lastRenderedPageBreak/>
+        <w:t>Nous verrons plus tard que dès que l’on modifiera la longueur ou la rotation de « </w:t>
+      </w:r>
+      <w:proofErr w:type="spellStart"/>
+      <w:r>
+        <w:t>root</w:t>
+      </w:r>
+      <w:proofErr w:type="spellEnd"/>
+      <w:r>
+        <w:t> », ses os enfant</w:t>
+      </w:r>
+      <w:r>
+        <w:t>s</w:t>
+      </w:r>
+      <w:r>
+        <w:t xml:space="preserve"> suivront.</w:t>
+      </w:r>
+    </w:p>
+    <w:p>
+      <w:pPr>
+        <w:rPr>
+          <w:i/>
+        </w:rPr>
+      </w:pPr>
+      <w:r>
+        <w:rPr>
+          <w:i/>
+        </w:rPr>
+        <w:t>Remarque : Un os peut avoir plusieurs os enfants</w:t>
+      </w:r>
+    </w:p>
+    <w:p>
+      <w:r>
+        <w:t xml:space="preserve">De la même manière, pour ajouter un os enfant à « New </w:t>
+      </w:r>
+      <w:proofErr w:type="spellStart"/>
+      <w:r>
+        <w:t>Bone</w:t>
+      </w:r>
+      <w:proofErr w:type="spellEnd"/>
+      <w:r>
+        <w:t> », sélectionnez-le puis cliquez sur « Ajouter un os enfant ». Donnez-lui un nom différent des autres. Vous devriez avoir à peu de choses près ce résultat :</w:t>
+      </w:r>
+    </w:p>
+    <w:p>
+      <w:pPr>
+        <w:jc w:val="center"/>
+      </w:pPr>
+      <w:r>
+        <w:rPr>
+          <w:noProof/>
+          <w:lang w:eastAsia="fr-FR"/>
+        </w:rPr>
+        <w:drawing>
+          <wp:inline distT="0" distB="0" distL="0" distR="0" wp14:anchorId="42D89CE8" wp14:editId="4EBFA480">
+            <wp:extent cx="3667131" cy="664234"/>
+            <wp:effectExtent l="0" t="0" r="0" b="2540"/>
+            <wp:docPr id="9" name="Image 9"/>
+            <wp:cNvGraphicFramePr>
+              <a:graphicFrameLocks xmlns:a="http://schemas.openxmlformats.org/drawingml/2006/main" noChangeAspect="1"/>
+            </wp:cNvGraphicFramePr>
+            <a:graphic xmlns:a="http://schemas.openxmlformats.org/drawingml/2006/main">
+              <a:graphicData uri="http://schemas.openxmlformats.org/drawingml/2006/picture">
+                <pic:pic xmlns:pic="http://schemas.openxmlformats.org/drawingml/2006/picture">
+                  <pic:nvPicPr>
+                    <pic:cNvPr id="0" name=""/>
+                    <pic:cNvPicPr/>
+                  </pic:nvPicPr>
+                  <pic:blipFill rotWithShape="1">
+                    <a:blip r:embed="rId12"/>
+                    <a:srcRect l="8982" t="53007" r="51347" b="36436"/>
+                    <a:stretch/>
+                  </pic:blipFill>
+                  <pic:spPr bwMode="auto">
+                    <a:xfrm>
+                      <a:off x="0" y="0"/>
+                      <a:ext cx="3668009" cy="664393"/>
+                    </a:xfrm>
+                    <a:prstGeom prst="rect">
+                      <a:avLst/>
+                    </a:prstGeom>
+                    <a:ln>
+                      <a:noFill/>
+                    </a:ln>
+                    <a:extLst>
+                      <a:ext uri="{53640926-AAD7-44D8-BBD7-CCE9431645EC}">
+                        <a14:shadowObscured xmlns:a14="http://schemas.microsoft.com/office/drawing/2010/main"/>
+                      </a:ext>
+                    </a:extLst>
+                  </pic:spPr>
+                </pic:pic>
+              </a:graphicData>
+            </a:graphic>
+          </wp:inline>
+        </w:drawing>
+      </w:r>
+    </w:p>
+    <w:p>
+      <w:pPr>
+        <w:pStyle w:val="Titre1"/>
+      </w:pPr>
+      <w:bookmarkStart w:id="5" w:name="_Toc333841293"/>
+      <w:r>
+        <w:t>Propriétés des os</w:t>
+      </w:r>
+      <w:bookmarkEnd w:id="5"/>
+    </w:p>
+    <w:p>
+      <w:r>
+        <w:t>La</w:t>
+      </w:r>
+      <w:r>
+        <w:t xml:space="preserve"> grille de propriété présente à droite de la fenêtre d’aperçu du squelette permet de modifier les différentes propriétés des os, comme leur angle (par rapport à l’os dont ils sont enfants), ou leur longueur.</w:t>
+      </w:r>
+    </w:p>
+    <w:p>
+      <w:pPr>
+        <w:jc w:val="center"/>
+      </w:pPr>
+      <w:r>
+        <w:rPr>
+          <w:noProof/>
+          <w:lang w:eastAsia="fr-FR"/>
+        </w:rPr>
+        <w:drawing>
+          <wp:inline distT="0" distB="0" distL="0" distR="0" wp14:anchorId="28B265F0" wp14:editId="3CF79C4A">
+            <wp:extent cx="2665277" cy="2820838"/>
+            <wp:effectExtent l="0" t="0" r="1905" b="0"/>
+            <wp:docPr id="10" name="Image 10"/>
+            <wp:cNvGraphicFramePr>
+              <a:graphicFrameLocks xmlns:a="http://schemas.openxmlformats.org/drawingml/2006/main" noChangeAspect="1"/>
+            </wp:cNvGraphicFramePr>
+            <a:graphic xmlns:a="http://schemas.openxmlformats.org/drawingml/2006/main">
+              <a:graphicData uri="http://schemas.openxmlformats.org/drawingml/2006/picture">
+                <pic:pic xmlns:pic="http://schemas.openxmlformats.org/drawingml/2006/picture">
+                  <pic:nvPicPr>
+                    <pic:cNvPr id="0" name=""/>
+                    <pic:cNvPicPr/>
+                  </pic:nvPicPr>
+                  <pic:blipFill rotWithShape="1">
+                    <a:blip r:embed="rId13"/>
+                    <a:srcRect l="60479" t="22721" r="1048" b="17853"/>
+                    <a:stretch/>
+                  </pic:blipFill>
+                  <pic:spPr bwMode="auto">
+                    <a:xfrm>
+                      <a:off x="0" y="0"/>
+                      <a:ext cx="2664478" cy="2819992"/>
+                    </a:xfrm>
+                    <a:prstGeom prst="rect">
+                      <a:avLst/>
+                    </a:prstGeom>
+                    <a:ln>
+                      <a:noFill/>
+                    </a:ln>
+                    <a:extLst>
+                      <a:ext uri="{53640926-AAD7-44D8-BBD7-CCE9431645EC}">
+                        <a14:shadowObscured xmlns:a14="http://schemas.microsoft.com/office/drawing/2010/main"/>
+                      </a:ext>
+                    </a:extLst>
+                  </pic:spPr>
+                </pic:pic>
+              </a:graphicData>
+            </a:graphic>
+          </wp:inline>
+        </w:drawing>
+      </w:r>
+    </w:p>
+    <w:p>
+      <w:r>
+        <w:t>Sélectionnez un os, et vous</w:t>
+      </w:r>
+      <w:r>
+        <w:t xml:space="preserve"> pouvez modifier ses propriétés</w:t>
+      </w:r>
+      <w:r>
+        <w:t>,</w:t>
+      </w:r>
+      <w:r>
+        <w:t xml:space="preserve"> juste en cliquant dans les cellules de la grille des propriétés. </w:t>
+      </w:r>
+    </w:p>
+    <w:p>
+      <w:r>
+        <w:t xml:space="preserve">Par exemple, en réglant l’angle de « New </w:t>
+      </w:r>
+      <w:proofErr w:type="spellStart"/>
+      <w:r>
+        <w:t>bone</w:t>
+      </w:r>
+      <w:proofErr w:type="spellEnd"/>
+      <w:r>
+        <w:t xml:space="preserve"> » </w:t>
+      </w:r>
+      <w:r>
+        <w:t>à</w:t>
+      </w:r>
+      <w:r>
+        <w:t xml:space="preserve"> 40°</w:t>
+      </w:r>
+      <w:r>
+        <w:t>, on obtient ce résultat :</w:t>
+      </w:r>
+    </w:p>
+    <w:p>
+      <w:pPr>
+        <w:jc w:val="center"/>
+      </w:pPr>
+      <w:r>
+        <w:rPr>
+          <w:noProof/>
+          <w:lang w:eastAsia="fr-FR"/>
+        </w:rPr>
+        <w:drawing>
+          <wp:inline distT="0" distB="0" distL="0" distR="0" wp14:anchorId="4D6CF91C" wp14:editId="253E3215">
+            <wp:extent cx="2337758" cy="1354347"/>
+            <wp:effectExtent l="0" t="0" r="5715" b="0"/>
+            <wp:docPr id="11" name="Image 11"/>
+            <wp:cNvGraphicFramePr>
+              <a:graphicFrameLocks xmlns:a="http://schemas.openxmlformats.org/drawingml/2006/main" noChangeAspect="1"/>
+            </wp:cNvGraphicFramePr>
+            <a:graphic xmlns:a="http://schemas.openxmlformats.org/drawingml/2006/main">
+              <a:graphicData uri="http://schemas.openxmlformats.org/drawingml/2006/picture">
+                <pic:pic xmlns:pic="http://schemas.openxmlformats.org/drawingml/2006/picture">
+                  <pic:nvPicPr>
+                    <pic:cNvPr id="0" name=""/>
+                    <pic:cNvPicPr/>
+                  </pic:nvPicPr>
+                  <pic:blipFill rotWithShape="1">
+                    <a:blip r:embed="rId14"/>
+                    <a:srcRect l="7035" t="41729" r="52396" b="23970"/>
+                    <a:stretch/>
+                  </pic:blipFill>
+                  <pic:spPr bwMode="auto">
+                    <a:xfrm>
+                      <a:off x="0" y="0"/>
+                      <a:ext cx="2337058" cy="1353942"/>
+                    </a:xfrm>
+                    <a:prstGeom prst="rect">
+                      <a:avLst/>
+                    </a:prstGeom>
+                    <a:ln>
+                      <a:noFill/>
+                    </a:ln>
+                    <a:extLst>
+                      <a:ext uri="{53640926-AAD7-44D8-BBD7-CCE9431645EC}">
+                        <a14:shadowObscured xmlns:a14="http://schemas.microsoft.com/office/drawing/2010/main"/>
+                      </a:ext>
+                    </a:extLst>
+                  </pic:spPr>
+                </pic:pic>
+              </a:graphicData>
+            </a:graphic>
+          </wp:inline>
+        </w:drawing>
+      </w:r>
+    </w:p>
+    <w:p>
+      <w:pPr>
+        <w:jc w:val="left"/>
+        <w:rPr>
+          <w:i/>
+        </w:rPr>
+      </w:pPr>
+      <w:r>
+        <w:rPr>
+          <w:i/>
+        </w:rPr>
+        <w:lastRenderedPageBreak/>
+        <w:t xml:space="preserve">Remarque : on voit bien ici que l’os « New </w:t>
+      </w:r>
+      <w:proofErr w:type="spellStart"/>
+      <w:r>
+        <w:rPr>
+          <w:i/>
+        </w:rPr>
+        <w:t>bone</w:t>
+      </w:r>
+      <w:proofErr w:type="spellEnd"/>
+      <w:r>
+        <w:rPr>
+          <w:i/>
+        </w:rPr>
+        <w:t xml:space="preserve"> 2 » a suivi la queue de son os parent.</w:t>
+      </w:r>
+      <w:bookmarkStart w:id="6" w:name="_GoBack"/>
+      <w:bookmarkEnd w:id="6"/>
     </w:p>
     <w:sectPr>
       <w:pgSz w:w="11906" w:h="16838"/>
@@ -884,6 +1696,10 @@
   <w:style w:type="paragraph" w:default="1" w:styleId="Normal">
     <w:name w:val="Normal"/>
     <w:qFormat/>
+    <w:rsid w:val="00CE3464"/>
+    <w:pPr>
+      <w:jc w:val="both"/>
+    </w:pPr>
   </w:style>
   <w:style w:type="paragraph" w:styleId="Titre1">
     <w:name w:val="heading 1"/>
@@ -1397,6 +2213,19 @@
       <w:color w:val="0000FF" w:themeColor="hyperlink"/>
       <w:u w:val="single"/>
     </w:rPr>
+  </w:style>
+  <w:style w:type="paragraph" w:styleId="TM2">
+    <w:name w:val="toc 2"/>
+    <w:basedOn w:val="Normal"/>
+    <w:next w:val="Normal"/>
+    <w:autoRedefine/>
+    <w:uiPriority w:val="39"/>
+    <w:unhideWhenUsed/>
+    <w:rsid w:val="00953C94"/>
+    <w:pPr>
+      <w:spacing w:after="100"/>
+      <w:ind w:left="220"/>
+    </w:pPr>
   </w:style>
 </w:styles>
 </file>
@@ -1560,6 +2389,10 @@
   <w:style w:type="paragraph" w:default="1" w:styleId="Normal">
     <w:name w:val="Normal"/>
     <w:qFormat/>
+    <w:rsid w:val="00CE3464"/>
+    <w:pPr>
+      <w:jc w:val="both"/>
+    </w:pPr>
   </w:style>
   <w:style w:type="paragraph" w:styleId="Titre1">
     <w:name w:val="heading 1"/>
@@ -2073,6 +2906,19 @@
       <w:color w:val="0000FF" w:themeColor="hyperlink"/>
       <w:u w:val="single"/>
     </w:rPr>
+  </w:style>
+  <w:style w:type="paragraph" w:styleId="TM2">
+    <w:name w:val="toc 2"/>
+    <w:basedOn w:val="Normal"/>
+    <w:next w:val="Normal"/>
+    <w:autoRedefine/>
+    <w:uiPriority w:val="39"/>
+    <w:unhideWhenUsed/>
+    <w:rsid w:val="00953C94"/>
+    <w:pPr>
+      <w:spacing w:after="100"/>
+      <w:ind w:left="220"/>
+    </w:pPr>
   </w:style>
 </w:styles>
 </file>
@@ -2367,7 +3213,7 @@
 </file>
 
 <file path=customXml/itemProps1.xml><?xml version="1.0" encoding="utf-8"?>
-<ds:datastoreItem xmlns:ds="http://schemas.openxmlformats.org/officeDocument/2006/customXml" ds:itemID="{F5716B0D-B8C5-4A17-8EEB-A8107A756757}">
+<ds:datastoreItem xmlns:ds="http://schemas.openxmlformats.org/officeDocument/2006/customXml" ds:itemID="{C794C749-343E-460B-8B02-43ABCA5A1424}">
   <ds:schemaRefs>
     <ds:schemaRef ds:uri="http://schemas.openxmlformats.org/officeDocument/2006/bibliography"/>
   </ds:schemaRefs>

</xml_diff>

<commit_message>
Added maths frame to parent bone in editor. Documentation improved
</commit_message>
<xml_diff>
--- a/help/fr/Extension squelette - Les bases.docx
+++ b/help/fr/Extension squelette - Les bases.docx
@@ -27,7 +27,7 @@
                     <pic:cNvPicPr/>
                   </pic:nvPicPr>
                   <pic:blipFill>
-                    <a:blip r:embed="rId7">
+                    <a:blip r:embed="rId9">
                       <a:extLst>
                         <a:ext uri="{28A0092B-C50C-407E-A947-70E740481C1C}">
                           <a14:useLocalDpi xmlns:a14="http://schemas.microsoft.com/office/drawing/2010/main" val="0"/>
@@ -111,7 +111,7 @@
           <w:r>
             <w:fldChar w:fldCharType="separate"/>
           </w:r>
-          <w:hyperlink w:anchor="_Toc333841288" w:history="1">
+          <w:hyperlink w:anchor="_Toc333917578" w:history="1">
             <w:r>
               <w:rPr>
                 <w:rStyle w:val="Lienhypertexte"/>
@@ -153,7 +153,7 @@
                 <w:noProof/>
                 <w:webHidden/>
               </w:rPr>
-              <w:instrText xml:space="preserve"> PAGEREF _Toc333841288 \h </w:instrText>
+              <w:instrText xml:space="preserve"> PAGEREF _Toc333917578 \h </w:instrText>
             </w:r>
             <w:r>
               <w:rPr>
@@ -197,7 +197,7 @@
               <w:lang w:eastAsia="fr-FR"/>
             </w:rPr>
           </w:pPr>
-          <w:hyperlink w:anchor="_Toc333841289" w:history="1">
+          <w:hyperlink w:anchor="_Toc333917579" w:history="1">
             <w:r>
               <w:rPr>
                 <w:rStyle w:val="Lienhypertexte"/>
@@ -239,7 +239,7 @@
                 <w:noProof/>
                 <w:webHidden/>
               </w:rPr>
-              <w:instrText xml:space="preserve"> PAGEREF _Toc333841289 \h </w:instrText>
+              <w:instrText xml:space="preserve"> PAGEREF _Toc333917579 \h </w:instrText>
             </w:r>
             <w:r>
               <w:rPr>
@@ -278,10 +278,12 @@
               <w:tab w:val="right" w:leader="dot" w:pos="9062"/>
             </w:tabs>
             <w:rPr>
+              <w:rFonts w:eastAsiaTheme="minorEastAsia"/>
               <w:noProof/>
+              <w:lang w:eastAsia="fr-FR"/>
             </w:rPr>
           </w:pPr>
-          <w:hyperlink w:anchor="_Toc333841290" w:history="1">
+          <w:hyperlink w:anchor="_Toc333917580" w:history="1">
             <w:r>
               <w:rPr>
                 <w:rStyle w:val="Lienhypertexte"/>
@@ -291,7 +293,9 @@
             </w:r>
             <w:r>
               <w:rPr>
-                <w:noProof/>
+                <w:rFonts w:eastAsiaTheme="minorEastAsia"/>
+                <w:noProof/>
+                <w:lang w:eastAsia="fr-FR"/>
               </w:rPr>
               <w:tab/>
             </w:r>
@@ -321,7 +325,7 @@
                 <w:noProof/>
                 <w:webHidden/>
               </w:rPr>
-              <w:instrText xml:space="preserve"> PAGEREF _Toc333841290 \h </w:instrText>
+              <w:instrText xml:space="preserve"> PAGEREF _Toc333917580 \h </w:instrText>
             </w:r>
             <w:r>
               <w:rPr>
@@ -360,10 +364,12 @@
               <w:tab w:val="right" w:leader="dot" w:pos="9062"/>
             </w:tabs>
             <w:rPr>
+              <w:rFonts w:eastAsiaTheme="minorEastAsia"/>
               <w:noProof/>
+              <w:lang w:eastAsia="fr-FR"/>
             </w:rPr>
           </w:pPr>
-          <w:hyperlink w:anchor="_Toc333841291" w:history="1">
+          <w:hyperlink w:anchor="_Toc333917581" w:history="1">
             <w:r>
               <w:rPr>
                 <w:rStyle w:val="Lienhypertexte"/>
@@ -373,7 +379,9 @@
             </w:r>
             <w:r>
               <w:rPr>
-                <w:noProof/>
+                <w:rFonts w:eastAsiaTheme="minorEastAsia"/>
+                <w:noProof/>
+                <w:lang w:eastAsia="fr-FR"/>
               </w:rPr>
               <w:tab/>
             </w:r>
@@ -403,7 +411,7 @@
                 <w:noProof/>
                 <w:webHidden/>
               </w:rPr>
-              <w:instrText xml:space="preserve"> PAGEREF _Toc333841291 \h </w:instrText>
+              <w:instrText xml:space="preserve"> PAGEREF _Toc333917581 \h </w:instrText>
             </w:r>
             <w:r>
               <w:rPr>
@@ -447,7 +455,7 @@
               <w:lang w:eastAsia="fr-FR"/>
             </w:rPr>
           </w:pPr>
-          <w:hyperlink w:anchor="_Toc333841292" w:history="1">
+          <w:hyperlink w:anchor="_Toc333917582" w:history="1">
             <w:r>
               <w:rPr>
                 <w:rStyle w:val="Lienhypertexte"/>
@@ -489,7 +497,7 @@
                 <w:noProof/>
                 <w:webHidden/>
               </w:rPr>
-              <w:instrText xml:space="preserve"> PAGEREF _Toc333841292 \h </w:instrText>
+              <w:instrText xml:space="preserve"> PAGEREF _Toc333917582 \h </w:instrText>
             </w:r>
             <w:r>
               <w:rPr>
@@ -533,7 +541,7 @@
               <w:lang w:eastAsia="fr-FR"/>
             </w:rPr>
           </w:pPr>
-          <w:hyperlink w:anchor="_Toc333841293" w:history="1">
+          <w:hyperlink w:anchor="_Toc333917583" w:history="1">
             <w:r>
               <w:rPr>
                 <w:rStyle w:val="Lienhypertexte"/>
@@ -575,7 +583,7 @@
                 <w:noProof/>
                 <w:webHidden/>
               </w:rPr>
-              <w:instrText xml:space="preserve"> PAGEREF _Toc333841293 \h </w:instrText>
+              <w:instrText xml:space="preserve"> PAGEREF _Toc333917583 \h </w:instrText>
             </w:r>
             <w:r>
               <w:rPr>
@@ -596,6 +604,264 @@
                 <w:webHidden/>
               </w:rPr>
               <w:t>3</w:t>
+            </w:r>
+            <w:r>
+              <w:rPr>
+                <w:noProof/>
+                <w:webHidden/>
+              </w:rPr>
+              <w:fldChar w:fldCharType="end"/>
+            </w:r>
+          </w:hyperlink>
+        </w:p>
+        <w:p>
+          <w:pPr>
+            <w:pStyle w:val="TM2"/>
+            <w:tabs>
+              <w:tab w:val="left" w:pos="660"/>
+              <w:tab w:val="right" w:leader="dot" w:pos="9062"/>
+            </w:tabs>
+            <w:rPr>
+              <w:rFonts w:eastAsiaTheme="minorEastAsia"/>
+              <w:noProof/>
+              <w:lang w:eastAsia="fr-FR"/>
+            </w:rPr>
+          </w:pPr>
+          <w:hyperlink w:anchor="_Toc333917584" w:history="1">
+            <w:r>
+              <w:rPr>
+                <w:rStyle w:val="Lienhypertexte"/>
+                <w:noProof/>
+              </w:rPr>
+              <w:t>A.</w:t>
+            </w:r>
+            <w:r>
+              <w:rPr>
+                <w:rFonts w:eastAsiaTheme="minorEastAsia"/>
+                <w:noProof/>
+                <w:lang w:eastAsia="fr-FR"/>
+              </w:rPr>
+              <w:tab/>
+            </w:r>
+            <w:r>
+              <w:rPr>
+                <w:rStyle w:val="Lienhypertexte"/>
+                <w:noProof/>
+              </w:rPr>
+              <w:t>L’angle</w:t>
+            </w:r>
+            <w:r>
+              <w:rPr>
+                <w:noProof/>
+                <w:webHidden/>
+              </w:rPr>
+              <w:tab/>
+            </w:r>
+            <w:r>
+              <w:rPr>
+                <w:noProof/>
+                <w:webHidden/>
+              </w:rPr>
+              <w:fldChar w:fldCharType="begin"/>
+            </w:r>
+            <w:r>
+              <w:rPr>
+                <w:noProof/>
+                <w:webHidden/>
+              </w:rPr>
+              <w:instrText xml:space="preserve"> PAGEREF _Toc333917584 \h </w:instrText>
+            </w:r>
+            <w:r>
+              <w:rPr>
+                <w:noProof/>
+                <w:webHidden/>
+              </w:rPr>
+            </w:r>
+            <w:r>
+              <w:rPr>
+                <w:noProof/>
+                <w:webHidden/>
+              </w:rPr>
+              <w:fldChar w:fldCharType="separate"/>
+            </w:r>
+            <w:r>
+              <w:rPr>
+                <w:noProof/>
+                <w:webHidden/>
+              </w:rPr>
+              <w:t>3</w:t>
+            </w:r>
+            <w:r>
+              <w:rPr>
+                <w:noProof/>
+                <w:webHidden/>
+              </w:rPr>
+              <w:fldChar w:fldCharType="end"/>
+            </w:r>
+          </w:hyperlink>
+        </w:p>
+        <w:p>
+          <w:pPr>
+            <w:pStyle w:val="TM2"/>
+            <w:tabs>
+              <w:tab w:val="left" w:pos="660"/>
+              <w:tab w:val="right" w:leader="dot" w:pos="9062"/>
+            </w:tabs>
+            <w:rPr>
+              <w:rFonts w:eastAsiaTheme="minorEastAsia"/>
+              <w:noProof/>
+              <w:lang w:eastAsia="fr-FR"/>
+            </w:rPr>
+          </w:pPr>
+          <w:hyperlink w:anchor="_Toc333917585" w:history="1">
+            <w:r>
+              <w:rPr>
+                <w:rStyle w:val="Lienhypertexte"/>
+                <w:noProof/>
+              </w:rPr>
+              <w:t>B.</w:t>
+            </w:r>
+            <w:r>
+              <w:rPr>
+                <w:rFonts w:eastAsiaTheme="minorEastAsia"/>
+                <w:noProof/>
+                <w:lang w:eastAsia="fr-FR"/>
+              </w:rPr>
+              <w:tab/>
+            </w:r>
+            <w:r>
+              <w:rPr>
+                <w:rStyle w:val="Lienhypertexte"/>
+                <w:noProof/>
+              </w:rPr>
+              <w:t>La longueur</w:t>
+            </w:r>
+            <w:r>
+              <w:rPr>
+                <w:noProof/>
+                <w:webHidden/>
+              </w:rPr>
+              <w:tab/>
+            </w:r>
+            <w:r>
+              <w:rPr>
+                <w:noProof/>
+                <w:webHidden/>
+              </w:rPr>
+              <w:fldChar w:fldCharType="begin"/>
+            </w:r>
+            <w:r>
+              <w:rPr>
+                <w:noProof/>
+                <w:webHidden/>
+              </w:rPr>
+              <w:instrText xml:space="preserve"> PAGEREF _Toc333917585 \h </w:instrText>
+            </w:r>
+            <w:r>
+              <w:rPr>
+                <w:noProof/>
+                <w:webHidden/>
+              </w:rPr>
+            </w:r>
+            <w:r>
+              <w:rPr>
+                <w:noProof/>
+                <w:webHidden/>
+              </w:rPr>
+              <w:fldChar w:fldCharType="separate"/>
+            </w:r>
+            <w:r>
+              <w:rPr>
+                <w:noProof/>
+                <w:webHidden/>
+              </w:rPr>
+              <w:t>4</w:t>
+            </w:r>
+            <w:r>
+              <w:rPr>
+                <w:noProof/>
+                <w:webHidden/>
+              </w:rPr>
+              <w:fldChar w:fldCharType="end"/>
+            </w:r>
+          </w:hyperlink>
+        </w:p>
+        <w:p>
+          <w:pPr>
+            <w:pStyle w:val="TM2"/>
+            <w:tabs>
+              <w:tab w:val="left" w:pos="660"/>
+              <w:tab w:val="right" w:leader="dot" w:pos="9062"/>
+            </w:tabs>
+            <w:rPr>
+              <w:rFonts w:eastAsiaTheme="minorEastAsia"/>
+              <w:noProof/>
+              <w:lang w:eastAsia="fr-FR"/>
+            </w:rPr>
+          </w:pPr>
+          <w:hyperlink w:anchor="_Toc333917586" w:history="1">
+            <w:r>
+              <w:rPr>
+                <w:rStyle w:val="Lienhypertexte"/>
+                <w:noProof/>
+              </w:rPr>
+              <w:t>C.</w:t>
+            </w:r>
+            <w:r>
+              <w:rPr>
+                <w:rFonts w:eastAsiaTheme="minorEastAsia"/>
+                <w:noProof/>
+                <w:lang w:eastAsia="fr-FR"/>
+              </w:rPr>
+              <w:tab/>
+            </w:r>
+            <w:r>
+              <w:rPr>
+                <w:rStyle w:val="Lienhypertexte"/>
+                <w:noProof/>
+              </w:rPr>
+              <w:t>Le décalage</w:t>
+            </w:r>
+            <w:r>
+              <w:rPr>
+                <w:noProof/>
+                <w:webHidden/>
+              </w:rPr>
+              <w:tab/>
+            </w:r>
+            <w:r>
+              <w:rPr>
+                <w:noProof/>
+                <w:webHidden/>
+              </w:rPr>
+              <w:fldChar w:fldCharType="begin"/>
+            </w:r>
+            <w:r>
+              <w:rPr>
+                <w:noProof/>
+                <w:webHidden/>
+              </w:rPr>
+              <w:instrText xml:space="preserve"> PAGEREF _Toc333917586 \h </w:instrText>
+            </w:r>
+            <w:r>
+              <w:rPr>
+                <w:noProof/>
+                <w:webHidden/>
+              </w:rPr>
+            </w:r>
+            <w:r>
+              <w:rPr>
+                <w:noProof/>
+                <w:webHidden/>
+              </w:rPr>
+              <w:fldChar w:fldCharType="separate"/>
+            </w:r>
+            <w:r>
+              <w:rPr>
+                <w:noProof/>
+                <w:webHidden/>
+              </w:rPr>
+              <w:t>4</w:t>
             </w:r>
             <w:r>
               <w:rPr>
@@ -621,7 +887,7 @@
       <w:pPr>
         <w:pStyle w:val="Titre1"/>
       </w:pPr>
-      <w:bookmarkStart w:id="0" w:name="_Toc333841288"/>
+      <w:bookmarkStart w:id="0" w:name="_Toc333917578"/>
       <w:r>
         <w:t>Présentation générale</w:t>
       </w:r>
@@ -648,8 +914,8 @@
         </w:rPr>
         <w:drawing>
           <wp:inline distT="0" distB="0" distL="0" distR="0" wp14:anchorId="42646025" wp14:editId="393D1BA1">
-            <wp:extent cx="5760720" cy="3920915"/>
-            <wp:effectExtent l="0" t="0" r="0" b="3810"/>
+            <wp:extent cx="5205917" cy="3543300"/>
+            <wp:effectExtent l="0" t="0" r="0" b="0"/>
             <wp:docPr id="2" name="Image 2"/>
             <wp:cNvGraphicFramePr>
               <a:graphicFrameLocks xmlns:a="http://schemas.openxmlformats.org/drawingml/2006/main" noChangeAspect="1"/>
@@ -662,7 +928,7 @@
                     <pic:cNvPicPr/>
                   </pic:nvPicPr>
                   <pic:blipFill>
-                    <a:blip r:embed="rId8"/>
+                    <a:blip r:embed="rId10"/>
                     <a:stretch>
                       <a:fillRect/>
                     </a:stretch>
@@ -670,7 +936,7 @@
                   <pic:spPr>
                     <a:xfrm>
                       <a:off x="0" y="0"/>
-                      <a:ext cx="5760720" cy="3920915"/>
+                      <a:ext cx="5206728" cy="3543852"/>
                     </a:xfrm>
                     <a:prstGeom prst="rect">
                       <a:avLst/>
@@ -687,7 +953,7 @@
       <w:pPr>
         <w:pStyle w:val="Titre1"/>
       </w:pPr>
-      <w:bookmarkStart w:id="1" w:name="_Toc333841289"/>
+      <w:bookmarkStart w:id="1" w:name="_Toc333917579"/>
       <w:r>
         <w:lastRenderedPageBreak/>
         <w:t>Les os</w:t>
@@ -698,7 +964,7 @@
       <w:pPr>
         <w:pStyle w:val="Titre2"/>
       </w:pPr>
-      <w:bookmarkStart w:id="2" w:name="_Toc333841290"/>
+      <w:bookmarkStart w:id="2" w:name="_Toc333917580"/>
       <w:r>
         <w:t>L’os de base (racine)</w:t>
       </w:r>
@@ -734,7 +1000,7 @@
                     <pic:cNvPicPr/>
                   </pic:nvPicPr>
                   <pic:blipFill>
-                    <a:blip r:embed="rId9"/>
+                    <a:blip r:embed="rId11"/>
                     <a:stretch>
                       <a:fillRect/>
                     </a:stretch>
@@ -781,7 +1047,7 @@
       <w:pPr>
         <w:pStyle w:val="Titre2"/>
       </w:pPr>
-      <w:bookmarkStart w:id="3" w:name="_Toc333841291"/>
+      <w:bookmarkStart w:id="3" w:name="_Toc333917581"/>
       <w:r>
         <w:t>Les extrémités des os</w:t>
       </w:r>
@@ -822,7 +1088,7 @@
                           <pic:cNvPicPr/>
                         </pic:nvPicPr>
                         <pic:blipFill rotWithShape="1">
-                          <a:blip r:embed="rId9"/>
+                          <a:blip r:embed="rId11"/>
                           <a:srcRect l="25329" t="35739" r="31908" b="41557"/>
                           <a:stretch/>
                         </pic:blipFill>
@@ -981,7 +1247,7 @@
                   <v:path o:connecttype="none"/>
                 </v:shape>
                 <v:shape id="Image 6" o:spid="_x0000_s1028" type="#_x0000_t75" style="position:absolute;left:19225;top:2835;width:16402;height:6813;visibility:visible;mso-wrap-style:square" o:gfxdata="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">
-                  <v:imagedata r:id="rId10" o:title="" croptop="23422f" cropbottom="27235f" cropleft="16600f" cropright="20911f"/>
+                  <v:imagedata r:id="rId12" o:title="" croptop="23422f" cropbottom="27235f" cropleft="16600f" cropright="20911f"/>
                 </v:shape>
                 <v:shapetype id="_x0000_t48" coordsize="21600,21600" o:spt="48" adj="-10080,24300,-3600,4050,-1800,4050" path="m@0@1l@2@3@4@5nfem,l21600,r,21600l,21600xe">
                   <v:stroke joinstyle="miter"/>
@@ -1046,7 +1312,7 @@
       <w:pPr>
         <w:pStyle w:val="Titre1"/>
       </w:pPr>
-      <w:bookmarkStart w:id="4" w:name="_Toc333841292"/>
+      <w:bookmarkStart w:id="4" w:name="_Toc333917582"/>
       <w:r>
         <w:t>Os enfant</w:t>
       </w:r>
@@ -1106,7 +1372,7 @@
                     <pic:cNvPicPr/>
                   </pic:nvPicPr>
                   <pic:blipFill rotWithShape="1">
-                    <a:blip r:embed="rId11"/>
+                    <a:blip r:embed="rId13"/>
                     <a:srcRect l="11377" t="50367" r="56886" b="36876"/>
                     <a:stretch/>
                   </pic:blipFill>
@@ -1205,7 +1471,7 @@
                     <pic:cNvPicPr/>
                   </pic:nvPicPr>
                   <pic:blipFill rotWithShape="1">
-                    <a:blip r:embed="rId12"/>
+                    <a:blip r:embed="rId14"/>
                     <a:srcRect l="8982" t="53007" r="51347" b="36436"/>
                     <a:stretch/>
                   </pic:blipFill>
@@ -1237,7 +1503,7 @@
       <w:pPr>
         <w:pStyle w:val="Titre1"/>
       </w:pPr>
-      <w:bookmarkStart w:id="5" w:name="_Toc333841293"/>
+      <w:bookmarkStart w:id="5" w:name="_Toc333917583"/>
       <w:r>
         <w:t>Propriétés des os</w:t>
       </w:r>
@@ -1276,7 +1542,7 @@
                     <pic:cNvPicPr/>
                   </pic:nvPicPr>
                   <pic:blipFill rotWithShape="1">
-                    <a:blip r:embed="rId13"/>
+                    <a:blip r:embed="rId15"/>
                     <a:srcRect l="60479" t="22721" r="1048" b="17853"/>
                     <a:stretch/>
                   </pic:blipFill>
@@ -1317,13 +1583,37 @@
       <w:r>
         <w:t xml:space="preserve"> juste en cliquant dans les cellules de la grille des propriétés. </w:t>
       </w:r>
-    </w:p>
-    <w:p>
-      <w:r>
-        <w:t xml:space="preserve">Par exemple, en réglant l’angle de « New </w:t>
+      <w:r>
+        <w:t xml:space="preserve">Les propriétés nommées « Frame </w:t>
       </w:r>
       <w:proofErr w:type="spellStart"/>
       <w:r>
+        <w:t>clée</w:t>
+      </w:r>
+      <w:proofErr w:type="spellEnd"/>
+      <w:r>
+        <w:t> » et « Type d’interpolation » ne sont utiles que pour le mode animation.</w:t>
+      </w:r>
+    </w:p>
+    <w:p>
+      <w:pPr>
+        <w:pStyle w:val="Titre2"/>
+      </w:pPr>
+      <w:bookmarkStart w:id="6" w:name="_Toc333917584"/>
+      <w:r>
+        <w:t>L’angle</w:t>
+      </w:r>
+      <w:bookmarkEnd w:id="6"/>
+    </w:p>
+    <w:p>
+      <w:r>
+        <w:t>En</w:t>
+      </w:r>
+      <w:r>
+        <w:t xml:space="preserve"> réglant l’angle de « New </w:t>
+      </w:r>
+      <w:proofErr w:type="spellStart"/>
+      <w:r>
         <w:t>bone</w:t>
       </w:r>
       <w:proofErr w:type="spellEnd"/>
@@ -1337,7 +1627,10 @@
         <w:t xml:space="preserve"> 40°</w:t>
       </w:r>
       <w:r>
-        <w:t>, on obtient ce résultat :</w:t>
+        <w:t xml:space="preserve">, </w:t>
+      </w:r>
+      <w:r>
+        <w:t>l’os se tourne de 40° par rapport à son os parent. Ce qui donne le résultat suivant :</w:t>
       </w:r>
     </w:p>
     <w:p>
@@ -1349,10 +1642,11 @@
           <w:noProof/>
           <w:lang w:eastAsia="fr-FR"/>
         </w:rPr>
+        <w:lastRenderedPageBreak/>
         <w:drawing>
           <wp:inline distT="0" distB="0" distL="0" distR="0" wp14:anchorId="4D6CF91C" wp14:editId="253E3215">
-            <wp:extent cx="2337758" cy="1354347"/>
-            <wp:effectExtent l="0" t="0" r="5715" b="0"/>
+            <wp:extent cx="2570672" cy="1819125"/>
+            <wp:effectExtent l="0" t="0" r="1270" b="0"/>
             <wp:docPr id="11" name="Image 11"/>
             <wp:cNvGraphicFramePr>
               <a:graphicFrameLocks xmlns:a="http://schemas.openxmlformats.org/drawingml/2006/main" noChangeAspect="1"/>
@@ -1365,14 +1659,14 @@
                     <pic:cNvPicPr/>
                   </pic:nvPicPr>
                   <pic:blipFill rotWithShape="1">
-                    <a:blip r:embed="rId14"/>
-                    <a:srcRect l="7035" t="41729" r="52396" b="23970"/>
+                    <a:blip r:embed="rId16"/>
+                    <a:srcRect l="7035" t="41729" r="59752" b="23970"/>
                     <a:stretch/>
                   </pic:blipFill>
                   <pic:spPr bwMode="auto">
                     <a:xfrm>
                       <a:off x="0" y="0"/>
-                      <a:ext cx="2337058" cy="1353942"/>
+                      <a:ext cx="2571386" cy="1819630"/>
                     </a:xfrm>
                     <a:prstGeom prst="rect">
                       <a:avLst/>
@@ -1404,7 +1698,6 @@
         <w:rPr>
           <w:i/>
         </w:rPr>
-        <w:lastRenderedPageBreak/>
         <w:t xml:space="preserve">Remarque : on voit bien ici que l’os « New </w:t>
       </w:r>
       <w:proofErr w:type="spellStart"/>
@@ -1419,19 +1712,828 @@
         <w:rPr>
           <w:i/>
         </w:rPr>
-        <w:t xml:space="preserve"> 2 » a suivi la queue de son os parent.</w:t>
-      </w:r>
-      <w:bookmarkStart w:id="6" w:name="_GoBack"/>
-      <w:bookmarkEnd w:id="6"/>
+        <w:t xml:space="preserve"> 2 » a </w:t>
+      </w:r>
+      <w:r>
+        <w:rPr>
+          <w:i/>
+        </w:rPr>
+        <w:t>suivi la queue de son os parent ainsi que sa rotation.</w:t>
+      </w:r>
+    </w:p>
+    <w:p>
+      <w:r>
+        <w:t xml:space="preserve">En mettant un angle de 20° à l’os « New </w:t>
+      </w:r>
+      <w:proofErr w:type="spellStart"/>
+      <w:r>
+        <w:t>bone</w:t>
+      </w:r>
+      <w:proofErr w:type="spellEnd"/>
+      <w:r>
+        <w:t xml:space="preserve"> 2 », ce dernier se tourne de 20° par rapport à son os parent qui est « New </w:t>
+      </w:r>
+      <w:proofErr w:type="spellStart"/>
+      <w:r>
+        <w:t>bone</w:t>
+      </w:r>
+      <w:proofErr w:type="spellEnd"/>
+      <w:r>
+        <w:t> » :</w:t>
+      </w:r>
+    </w:p>
+    <w:p>
+      <w:pPr>
+        <w:jc w:val="center"/>
+      </w:pPr>
+      <w:r>
+        <w:rPr>
+          <w:noProof/>
+          <w:lang w:eastAsia="fr-FR"/>
+        </w:rPr>
+        <w:drawing>
+          <wp:inline distT="0" distB="0" distL="0" distR="0" wp14:anchorId="21F652B8" wp14:editId="01D01A5D">
+            <wp:extent cx="2122098" cy="1755119"/>
+            <wp:effectExtent l="0" t="0" r="0" b="0"/>
+            <wp:docPr id="12" name="Image 12"/>
+            <wp:cNvGraphicFramePr>
+              <a:graphicFrameLocks xmlns:a="http://schemas.openxmlformats.org/drawingml/2006/main" noChangeAspect="1"/>
+            </wp:cNvGraphicFramePr>
+            <a:graphic xmlns:a="http://schemas.openxmlformats.org/drawingml/2006/main">
+              <a:graphicData uri="http://schemas.openxmlformats.org/drawingml/2006/picture">
+                <pic:pic xmlns:pic="http://schemas.openxmlformats.org/drawingml/2006/picture">
+                  <pic:nvPicPr>
+                    <pic:cNvPr id="0" name=""/>
+                    <pic:cNvPicPr/>
+                  </pic:nvPicPr>
+                  <pic:blipFill>
+                    <a:blip r:embed="rId17"/>
+                    <a:stretch>
+                      <a:fillRect/>
+                    </a:stretch>
+                  </pic:blipFill>
+                  <pic:spPr>
+                    <a:xfrm>
+                      <a:off x="0" y="0"/>
+                      <a:ext cx="2121370" cy="1754517"/>
+                    </a:xfrm>
+                    <a:prstGeom prst="rect">
+                      <a:avLst/>
+                    </a:prstGeom>
+                  </pic:spPr>
+                </pic:pic>
+              </a:graphicData>
+            </a:graphic>
+          </wp:inline>
+        </w:drawing>
+      </w:r>
+    </w:p>
+    <w:p>
+      <w:pPr>
+        <w:pStyle w:val="Titre2"/>
+      </w:pPr>
+      <w:bookmarkStart w:id="7" w:name="_Toc333917585"/>
+      <w:r>
+        <w:t>La longueur</w:t>
+      </w:r>
+      <w:bookmarkEnd w:id="7"/>
+    </w:p>
+    <w:p>
+      <w:r>
+        <w:t>La propriété « Longueur » vous permet comme son nom l’indique de modifier la longueur des os en pixel. Sélectionnez par exemple « </w:t>
+      </w:r>
+      <w:r>
+        <w:t xml:space="preserve">New </w:t>
+      </w:r>
+      <w:proofErr w:type="spellStart"/>
+      <w:r>
+        <w:t>bone</w:t>
+      </w:r>
+      <w:proofErr w:type="spellEnd"/>
+      <w:r>
+        <w:t xml:space="preserve"> » et </w:t>
+      </w:r>
+      <w:r>
+        <w:t>mettez-lui</w:t>
+      </w:r>
+      <w:r>
+        <w:t xml:space="preserve"> une longueur de 200. Observez le résultat :</w:t>
+      </w:r>
+    </w:p>
+    <w:p>
+      <w:pPr>
+        <w:jc w:val="center"/>
+      </w:pPr>
+      <w:r>
+        <w:rPr>
+          <w:noProof/>
+          <w:lang w:eastAsia="fr-FR"/>
+        </w:rPr>
+        <w:drawing>
+          <wp:inline distT="0" distB="0" distL="0" distR="0" wp14:anchorId="427555DA" wp14:editId="42646F8F">
+            <wp:extent cx="2968576" cy="2320506"/>
+            <wp:effectExtent l="0" t="0" r="3810" b="3810"/>
+            <wp:docPr id="13" name="Image 13"/>
+            <wp:cNvGraphicFramePr>
+              <a:graphicFrameLocks xmlns:a="http://schemas.openxmlformats.org/drawingml/2006/main" noChangeAspect="1"/>
+            </wp:cNvGraphicFramePr>
+            <a:graphic xmlns:a="http://schemas.openxmlformats.org/drawingml/2006/main">
+              <a:graphicData uri="http://schemas.openxmlformats.org/drawingml/2006/picture">
+                <pic:pic xmlns:pic="http://schemas.openxmlformats.org/drawingml/2006/picture">
+                  <pic:nvPicPr>
+                    <pic:cNvPr id="0" name=""/>
+                    <pic:cNvPicPr/>
+                  </pic:nvPicPr>
+                  <pic:blipFill rotWithShape="1">
+                    <a:blip r:embed="rId18"/>
+                    <a:srcRect l="4042" t="33212" r="53443" b="17960"/>
+                    <a:stretch/>
+                  </pic:blipFill>
+                  <pic:spPr bwMode="auto">
+                    <a:xfrm>
+                      <a:off x="0" y="0"/>
+                      <a:ext cx="2967688" cy="2319812"/>
+                    </a:xfrm>
+                    <a:prstGeom prst="rect">
+                      <a:avLst/>
+                    </a:prstGeom>
+                    <a:ln>
+                      <a:noFill/>
+                    </a:ln>
+                    <a:extLst>
+                      <a:ext uri="{53640926-AAD7-44D8-BBD7-CCE9431645EC}">
+                        <a14:shadowObscured xmlns:a14="http://schemas.microsoft.com/office/drawing/2010/main"/>
+                      </a:ext>
+                    </a:extLst>
+                  </pic:spPr>
+                </pic:pic>
+              </a:graphicData>
+            </a:graphic>
+          </wp:inline>
+        </w:drawing>
+      </w:r>
+    </w:p>
+    <w:p>
+      <w:pPr>
+        <w:rPr>
+          <w:i/>
+        </w:rPr>
+      </w:pPr>
+      <w:r>
+        <w:rPr>
+          <w:i/>
+        </w:rPr>
+        <w:t xml:space="preserve">Remarque : L’os enfant « New </w:t>
+      </w:r>
+      <w:proofErr w:type="spellStart"/>
+      <w:r>
+        <w:rPr>
+          <w:i/>
+        </w:rPr>
+        <w:t>bone</w:t>
+      </w:r>
+      <w:proofErr w:type="spellEnd"/>
+      <w:r>
+        <w:rPr>
+          <w:i/>
+        </w:rPr>
+        <w:t xml:space="preserve"> 2 » reste connecté à la queue de « New </w:t>
+      </w:r>
+      <w:proofErr w:type="spellStart"/>
+      <w:r>
+        <w:rPr>
+          <w:i/>
+        </w:rPr>
+        <w:t>bone</w:t>
+      </w:r>
+      <w:proofErr w:type="spellEnd"/>
+      <w:r>
+        <w:rPr>
+          <w:i/>
+        </w:rPr>
+        <w:t> ».</w:t>
+      </w:r>
+    </w:p>
+    <w:p>
+      <w:pPr>
+        <w:pStyle w:val="Titre2"/>
+      </w:pPr>
+      <w:bookmarkStart w:id="8" w:name="_Toc333917586"/>
+      <w:r>
+        <w:t>Le décalage</w:t>
+      </w:r>
+      <w:bookmarkEnd w:id="8"/>
+    </w:p>
+    <w:p>
+      <w:r>
+        <w:t>Le décalage permet d’écart la tête de l’os de la queue de son os parent sans pour autant déconnecter ce premier. En effet, même lorsqu’un décalage est appliqué, l’os reste connecté à son parent. Toutefois, la tête de l’os et la queue de son os parent sont décalés en fonction des paramètres entrés.</w:t>
+      </w:r>
+    </w:p>
+    <w:p>
+      <w:r>
+        <w:lastRenderedPageBreak/>
+        <w:t>Dans la grille des propriétés, les deux sous-propriétés X et Y permettent de régler ce décalage.</w:t>
+      </w:r>
+    </w:p>
+    <w:p>
+      <w:r>
+        <w:t xml:space="preserve">En mettant 30 pixels de décalage en X et 15 pixels en Y à l’os « New </w:t>
+      </w:r>
+      <w:proofErr w:type="spellStart"/>
+      <w:r>
+        <w:t>bone</w:t>
+      </w:r>
+      <w:proofErr w:type="spellEnd"/>
+      <w:r>
+        <w:t xml:space="preserve"> 2 », on obtient ceci :</w:t>
+      </w:r>
+    </w:p>
+    <w:p>
+      <w:pPr>
+        <w:jc w:val="center"/>
+      </w:pPr>
+      <w:r>
+        <w:rPr>
+          <w:noProof/>
+          <w:lang w:eastAsia="fr-FR"/>
+        </w:rPr>
+        <w:drawing>
+          <wp:inline distT="0" distB="0" distL="0" distR="0" wp14:anchorId="2C745505" wp14:editId="05EE68FA">
+            <wp:extent cx="3183848" cy="2632456"/>
+            <wp:effectExtent l="0" t="0" r="0" b="0"/>
+            <wp:docPr id="14" name="Image 14"/>
+            <wp:cNvGraphicFramePr>
+              <a:graphicFrameLocks xmlns:a="http://schemas.openxmlformats.org/drawingml/2006/main" noChangeAspect="1"/>
+            </wp:cNvGraphicFramePr>
+            <a:graphic xmlns:a="http://schemas.openxmlformats.org/drawingml/2006/main">
+              <a:graphicData uri="http://schemas.openxmlformats.org/drawingml/2006/picture">
+                <pic:pic xmlns:pic="http://schemas.openxmlformats.org/drawingml/2006/picture">
+                  <pic:nvPicPr>
+                    <pic:cNvPr id="0" name=""/>
+                    <pic:cNvPicPr/>
+                  </pic:nvPicPr>
+                  <pic:blipFill>
+                    <a:blip r:embed="rId19"/>
+                    <a:stretch>
+                      <a:fillRect/>
+                    </a:stretch>
+                  </pic:blipFill>
+                  <pic:spPr>
+                    <a:xfrm>
+                      <a:off x="0" y="0"/>
+                      <a:ext cx="3192080" cy="2639262"/>
+                    </a:xfrm>
+                    <a:prstGeom prst="rect">
+                      <a:avLst/>
+                    </a:prstGeom>
+                  </pic:spPr>
+                </pic:pic>
+              </a:graphicData>
+            </a:graphic>
+          </wp:inline>
+        </w:drawing>
+      </w:r>
+    </w:p>
+    <w:p>
+      <w:r>
+        <w:t xml:space="preserve">En fait, le décalage X et Y se fait une fois encore par rapport à l’os parent. On peut donc imaginer le </w:t>
+      </w:r>
+      <w:proofErr w:type="spellStart"/>
+      <w:r>
+        <w:t>répère</w:t>
+      </w:r>
+      <w:proofErr w:type="spellEnd"/>
+      <w:r>
+        <w:t xml:space="preserve"> suivant utilisé pour le décalage</w:t>
+      </w:r>
+    </w:p>
+    <w:p>
+      <w:pPr>
+        <w:jc w:val="center"/>
+      </w:pPr>
+      <w:r>
+        <w:rPr>
+          <w:noProof/>
+          <w:lang w:eastAsia="fr-FR"/>
+        </w:rPr>
+        <mc:AlternateContent>
+          <mc:Choice Requires="wpc">
+            <w:drawing>
+              <wp:inline distT="0" distB="0" distL="0" distR="0" wp14:anchorId="1D5DCF49" wp14:editId="32E5E8D4">
+                <wp:extent cx="4735902" cy="3804249"/>
+                <wp:effectExtent l="0" t="0" r="0" b="0"/>
+                <wp:docPr id="15" name="Zone de dessin 15"/>
+                <wp:cNvGraphicFramePr>
+                  <a:graphicFrameLocks xmlns:a="http://schemas.openxmlformats.org/drawingml/2006/main" noChangeAspect="1"/>
+                </wp:cNvGraphicFramePr>
+                <a:graphic xmlns:a="http://schemas.openxmlformats.org/drawingml/2006/main">
+                  <a:graphicData uri="http://schemas.microsoft.com/office/word/2010/wordprocessingCanvas">
+                    <wpc:wpc>
+                      <wpc:bg/>
+                      <wpc:whole/>
+                      <pic:pic xmlns:pic="http://schemas.openxmlformats.org/drawingml/2006/picture">
+                        <pic:nvPicPr>
+                          <pic:cNvPr id="16" name="Image 16"/>
+                          <pic:cNvPicPr/>
+                        </pic:nvPicPr>
+                        <pic:blipFill>
+                          <a:blip r:embed="rId19"/>
+                          <a:stretch>
+                            <a:fillRect/>
+                          </a:stretch>
+                        </pic:blipFill>
+                        <pic:spPr>
+                          <a:xfrm>
+                            <a:off x="161528" y="129002"/>
+                            <a:ext cx="4393219" cy="3527060"/>
+                          </a:xfrm>
+                          <a:prstGeom prst="rect">
+                            <a:avLst/>
+                          </a:prstGeom>
+                        </pic:spPr>
+                      </pic:pic>
+                      <wps:wsp>
+                        <wps:cNvPr id="17" name="Connecteur droit 17"/>
+                        <wps:cNvCnPr/>
+                        <wps:spPr>
+                          <a:xfrm>
+                            <a:off x="1578634" y="457200"/>
+                            <a:ext cx="2553419" cy="2061713"/>
+                          </a:xfrm>
+                          <a:prstGeom prst="line">
+                            <a:avLst/>
+                          </a:prstGeom>
+                          <a:ln w="19050">
+                            <a:solidFill>
+                              <a:srgbClr val="FF0000"/>
+                            </a:solidFill>
+                            <a:tailEnd type="stealth" w="lg" len="lg"/>
+                          </a:ln>
+                        </wps:spPr>
+                        <wps:style>
+                          <a:lnRef idx="1">
+                            <a:schemeClr val="accent1"/>
+                          </a:lnRef>
+                          <a:fillRef idx="0">
+                            <a:schemeClr val="accent1"/>
+                          </a:fillRef>
+                          <a:effectRef idx="0">
+                            <a:schemeClr val="accent1"/>
+                          </a:effectRef>
+                          <a:fontRef idx="minor">
+                            <a:schemeClr val="tx1"/>
+                          </a:fontRef>
+                        </wps:style>
+                        <wps:bodyPr/>
+                      </wps:wsp>
+                      <wps:wsp>
+                        <wps:cNvPr id="18" name="Connecteur droit 18"/>
+                        <wps:cNvCnPr/>
+                        <wps:spPr>
+                          <a:xfrm flipV="1">
+                            <a:off x="2794900" y="1544128"/>
+                            <a:ext cx="1009350" cy="1129514"/>
+                          </a:xfrm>
+                          <a:prstGeom prst="line">
+                            <a:avLst/>
+                          </a:prstGeom>
+                          <a:ln w="19050">
+                            <a:headEnd type="stealth" w="lg" len="lg"/>
+                            <a:tailEnd type="none" w="lg" len="lg"/>
+                          </a:ln>
+                        </wps:spPr>
+                        <wps:style>
+                          <a:lnRef idx="1">
+                            <a:schemeClr val="accent1"/>
+                          </a:lnRef>
+                          <a:fillRef idx="0">
+                            <a:schemeClr val="accent1"/>
+                          </a:fillRef>
+                          <a:effectRef idx="0">
+                            <a:schemeClr val="accent1"/>
+                          </a:effectRef>
+                          <a:fontRef idx="minor">
+                            <a:schemeClr val="tx1"/>
+                          </a:fontRef>
+                        </wps:style>
+                        <wps:bodyPr/>
+                      </wps:wsp>
+                      <wps:wsp>
+                        <wps:cNvPr id="19" name="Zone de texte 19"/>
+                        <wps:cNvSpPr txBox="1"/>
+                        <wps:spPr>
+                          <a:xfrm>
+                            <a:off x="4076782" y="2310011"/>
+                            <a:ext cx="250190" cy="287488"/>
+                          </a:xfrm>
+                          <a:prstGeom prst="rect">
+                            <a:avLst/>
+                          </a:prstGeom>
+                          <a:noFill/>
+                          <a:ln w="6350">
+                            <a:noFill/>
+                          </a:ln>
+                          <a:effectLst/>
+                        </wps:spPr>
+                        <wps:style>
+                          <a:lnRef idx="0">
+                            <a:schemeClr val="accent1"/>
+                          </a:lnRef>
+                          <a:fillRef idx="0">
+                            <a:schemeClr val="accent1"/>
+                          </a:fillRef>
+                          <a:effectRef idx="0">
+                            <a:schemeClr val="accent1"/>
+                          </a:effectRef>
+                          <a:fontRef idx="minor">
+                            <a:schemeClr val="dk1"/>
+                          </a:fontRef>
+                        </wps:style>
+                        <wps:txbx>
+                          <w:txbxContent>
+                            <w:p>
+                              <w:pPr>
+                                <w:rPr>
+                                  <w:color w:val="FF0000"/>
+                                </w:rPr>
+                              </w:pPr>
+                              <w:r>
+                                <w:rPr>
+                                  <w:color w:val="FF0000"/>
+                                </w:rPr>
+                                <w:t>x</w:t>
+                              </w:r>
+                            </w:p>
+                          </w:txbxContent>
+                        </wps:txbx>
+                        <wps:bodyPr rot="0" spcFirstLastPara="0" vertOverflow="overflow" horzOverflow="overflow" vert="horz" wrap="none" lIns="91440" tIns="45720" rIns="91440" bIns="45720" numCol="1" spcCol="0" rtlCol="0" fromWordArt="0" anchor="t" anchorCtr="0" forceAA="0" compatLnSpc="1">
+                          <a:prstTxWarp prst="textNoShape">
+                            <a:avLst/>
+                          </a:prstTxWarp>
+                          <a:noAutofit/>
+                        </wps:bodyPr>
+                      </wps:wsp>
+                      <wps:wsp>
+                        <wps:cNvPr id="20" name="Zone de texte 20"/>
+                        <wps:cNvSpPr txBox="1"/>
+                        <wps:spPr>
+                          <a:xfrm>
+                            <a:off x="2579578" y="2485857"/>
+                            <a:ext cx="250190" cy="287488"/>
+                          </a:xfrm>
+                          <a:prstGeom prst="rect">
+                            <a:avLst/>
+                          </a:prstGeom>
+                          <a:noFill/>
+                          <a:ln w="6350">
+                            <a:noFill/>
+                          </a:ln>
+                          <a:effectLst/>
+                        </wps:spPr>
+                        <wps:style>
+                          <a:lnRef idx="0">
+                            <a:schemeClr val="accent1"/>
+                          </a:lnRef>
+                          <a:fillRef idx="0">
+                            <a:schemeClr val="accent1"/>
+                          </a:fillRef>
+                          <a:effectRef idx="0">
+                            <a:schemeClr val="accent1"/>
+                          </a:effectRef>
+                          <a:fontRef idx="minor">
+                            <a:schemeClr val="dk1"/>
+                          </a:fontRef>
+                        </wps:style>
+                        <wps:txbx>
+                          <w:txbxContent>
+                            <w:p>
+                              <w:pPr>
+                                <w:rPr>
+                                  <w:color w:val="548DD4" w:themeColor="text2" w:themeTint="99"/>
+                                </w:rPr>
+                              </w:pPr>
+                              <w:proofErr w:type="gramStart"/>
+                              <w:r>
+                                <w:rPr>
+                                  <w:color w:val="548DD4" w:themeColor="text2" w:themeTint="99"/>
+                                </w:rPr>
+                                <w:t>y</w:t>
+                              </w:r>
+                              <w:proofErr w:type="gramEnd"/>
+                            </w:p>
+                          </w:txbxContent>
+                        </wps:txbx>
+                        <wps:bodyPr rot="0" spcFirstLastPara="0" vertOverflow="overflow" horzOverflow="overflow" vert="horz" wrap="none" lIns="91440" tIns="45720" rIns="91440" bIns="45720" numCol="1" spcCol="0" rtlCol="0" fromWordArt="0" anchor="t" anchorCtr="0" forceAA="0" compatLnSpc="1">
+                          <a:prstTxWarp prst="textNoShape">
+                            <a:avLst/>
+                          </a:prstTxWarp>
+                          <a:noAutofit/>
+                        </wps:bodyPr>
+                      </wps:wsp>
+                      <wps:wsp>
+                        <wps:cNvPr id="21" name="Connecteur droit 21"/>
+                        <wps:cNvCnPr/>
+                        <wps:spPr>
+                          <a:xfrm>
+                            <a:off x="3305908" y="2110154"/>
+                            <a:ext cx="301451" cy="236137"/>
+                          </a:xfrm>
+                          <a:prstGeom prst="line">
+                            <a:avLst/>
+                          </a:prstGeom>
+                          <a:ln w="19050">
+                            <a:solidFill>
+                              <a:schemeClr val="tx1"/>
+                            </a:solidFill>
+                            <a:prstDash val="dash"/>
+                          </a:ln>
+                        </wps:spPr>
+                        <wps:style>
+                          <a:lnRef idx="1">
+                            <a:schemeClr val="accent1"/>
+                          </a:lnRef>
+                          <a:fillRef idx="0">
+                            <a:schemeClr val="accent1"/>
+                          </a:fillRef>
+                          <a:effectRef idx="0">
+                            <a:schemeClr val="accent1"/>
+                          </a:effectRef>
+                          <a:fontRef idx="minor">
+                            <a:schemeClr val="tx1"/>
+                          </a:fontRef>
+                        </wps:style>
+                        <wps:bodyPr/>
+                      </wps:wsp>
+                      <wps:wsp>
+                        <wps:cNvPr id="22" name="Connecteur droit 22"/>
+                        <wps:cNvCnPr/>
+                        <wps:spPr>
+                          <a:xfrm flipH="1">
+                            <a:off x="3607250" y="2199897"/>
+                            <a:ext cx="105616" cy="109387"/>
+                          </a:xfrm>
+                          <a:prstGeom prst="line">
+                            <a:avLst/>
+                          </a:prstGeom>
+                          <a:ln w="19050">
+                            <a:solidFill>
+                              <a:schemeClr val="tx1"/>
+                            </a:solidFill>
+                            <a:prstDash val="dash"/>
+                          </a:ln>
+                        </wps:spPr>
+                        <wps:style>
+                          <a:lnRef idx="1">
+                            <a:schemeClr val="accent1"/>
+                          </a:lnRef>
+                          <a:fillRef idx="0">
+                            <a:schemeClr val="accent1"/>
+                          </a:fillRef>
+                          <a:effectRef idx="0">
+                            <a:schemeClr val="accent1"/>
+                          </a:effectRef>
+                          <a:fontRef idx="minor">
+                            <a:schemeClr val="tx1"/>
+                          </a:fontRef>
+                        </wps:style>
+                        <wps:bodyPr/>
+                      </wps:wsp>
+                    </wpc:wpc>
+                  </a:graphicData>
+                </a:graphic>
+              </wp:inline>
+            </w:drawing>
+          </mc:Choice>
+          <mc:Fallback>
+            <w:pict>
+              <v:group id="Zone de dessin 15" o:spid="_x0000_s1031" editas="canvas" style="width:372.9pt;height:299.55pt;mso-position-horizontal-relative:char;mso-position-vertical-relative:line" coordsize="47358,38036" o:gfxdata="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">
+                <v:shape id="_x0000_s1032" type="#_x0000_t75" style="position:absolute;width:47358;height:38036;visibility:visible;mso-wrap-style:square">
+                  <v:fill o:detectmouseclick="t"/>
+                  <v:path o:connecttype="none"/>
+                </v:shape>
+                <v:shape id="Image 16" o:spid="_x0000_s1033" type="#_x0000_t75" style="position:absolute;left:1615;top:1290;width:43932;height:35270;visibility:visible;mso-wrap-style:square" o:gfxdata="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">
+                  <v:imagedata r:id="rId20" o:title=""/>
+                </v:shape>
+                <v:line id="Connecteur droit 17" o:spid="_x0000_s1034" style="position:absolute;visibility:visible;mso-wrap-style:square" from="15786,4572" to="41320,25189" o:connectortype="straight" o:gfxdata="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" strokecolor="red" strokeweight="1.5pt">
+                  <v:stroke endarrow="classic" endarrowwidth="wide" endarrowlength="long"/>
+                </v:line>
+                <v:line id="Connecteur droit 18" o:spid="_x0000_s1035" style="position:absolute;flip:y;visibility:visible;mso-wrap-style:square" from="27949,15441" to="38042,26736" o:connectortype="straight" o:gfxdata="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" strokecolor="#4579b8 [3044]" strokeweight="1.5pt">
+                  <v:stroke startarrow="classic" startarrowwidth="wide" startarrowlength="long" endarrowwidth="wide" endarrowlength="long"/>
+                </v:line>
+                <v:shapetype id="_x0000_t202" coordsize="21600,21600" o:spt="202" path="m,l,21600r21600,l21600,xe">
+                  <v:stroke joinstyle="miter"/>
+                  <v:path gradientshapeok="t" o:connecttype="rect"/>
+                </v:shapetype>
+                <v:shape id="Zone de texte 19" o:spid="_x0000_s1036" type="#_x0000_t202" style="position:absolute;left:40767;top:23100;width:2502;height:2874;visibility:visible;mso-wrap-style:none;v-text-anchor:top" o:gfxdata="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" filled="f" stroked="f" strokeweight=".5pt">
+                  <v:textbox>
+                    <w:txbxContent>
+                      <w:p>
+                        <w:pPr>
+                          <w:rPr>
+                            <w:color w:val="FF0000"/>
+                          </w:rPr>
+                        </w:pPr>
+                        <w:r>
+                          <w:rPr>
+                            <w:color w:val="FF0000"/>
+                          </w:rPr>
+                          <w:t>x</w:t>
+                        </w:r>
+                      </w:p>
+                    </w:txbxContent>
+                  </v:textbox>
+                </v:shape>
+                <v:shape id="Zone de texte 20" o:spid="_x0000_s1037" type="#_x0000_t202" style="position:absolute;left:25795;top:24858;width:2502;height:2875;visibility:visible;mso-wrap-style:none;v-text-anchor:top" o:gfxdata="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" filled="f" stroked="f" strokeweight=".5pt">
+                  <v:textbox>
+                    <w:txbxContent>
+                      <w:p>
+                        <w:pPr>
+                          <w:rPr>
+                            <w:color w:val="548DD4" w:themeColor="text2" w:themeTint="99"/>
+                          </w:rPr>
+                        </w:pPr>
+                        <w:proofErr w:type="gramStart"/>
+                        <w:r>
+                          <w:rPr>
+                            <w:color w:val="548DD4" w:themeColor="text2" w:themeTint="99"/>
+                          </w:rPr>
+                          <w:t>y</w:t>
+                        </w:r>
+                        <w:proofErr w:type="gramEnd"/>
+                      </w:p>
+                    </w:txbxContent>
+                  </v:textbox>
+                </v:shape>
+                <v:line id="Connecteur droit 21" o:spid="_x0000_s1038" style="position:absolute;visibility:visible;mso-wrap-style:square" from="33059,21101" to="36073,23462" o:connectortype="straight" o:gfxdata="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" strokecolor="black [3213]" strokeweight="1.5pt">
+                  <v:stroke dashstyle="dash"/>
+                </v:line>
+                <v:line id="Connecteur droit 22" o:spid="_x0000_s1039" style="position:absolute;flip:x;visibility:visible;mso-wrap-style:square" from="36072,21998" to="37128,23092" o:connectortype="straight" o:gfxdata="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" strokecolor="black [3213]" strokeweight="1.5pt">
+                  <v:stroke dashstyle="dash"/>
+                </v:line>
+                <w10:anchorlock/>
+              </v:group>
+            </w:pict>
+          </mc:Fallback>
+        </mc:AlternateContent>
+      </w:r>
+    </w:p>
+    <w:p>
+      <w:r>
+        <w:t>Avec ce schéma, on constate bien que l’on a un décalage de 30 pixels en X et 15 pixels en Y.</w:t>
+      </w:r>
+    </w:p>
+    <w:p>
+      <w:pPr>
+        <w:pStyle w:val="Titre2"/>
+      </w:pPr>
+      <w:r>
+        <w:t>Images</w:t>
+      </w:r>
+    </w:p>
+    <w:p>
+      <w:r>
+        <w:t xml:space="preserve">La propriété « image » permet de définir l’image qui sera affichée sur l’os quand nous placerons le squelette sur </w:t>
+      </w:r>
+      <w:proofErr w:type="gramStart"/>
+      <w:r>
+        <w:t>le</w:t>
+      </w:r>
+      <w:proofErr w:type="gramEnd"/>
+      <w:r>
+        <w:t xml:space="preserve"> scène. Tapez juste le nom d’une image de la banque d’image pour affecter l’image à l’os.</w:t>
+      </w:r>
+    </w:p>
+    <w:p>
+      <w:pPr>
+        <w:pStyle w:val="Titre2"/>
+      </w:pPr>
+      <w:r>
+        <w:lastRenderedPageBreak/>
+        <w:t>Le plan</w:t>
+      </w:r>
+    </w:p>
+    <w:p>
+      <w:r>
+        <w:t>Le plan permet de savoir dans quel ordre les os seront affiché dans votre jeu. Plus le plan d’un os est élevé, plus il sera devant les autres. Au contraire, moins le plan est élevé (peut-être négatif), plus sera derrière les autres. Le plan est complètement indépendant de celui de l’os parent.</w:t>
+      </w:r>
+    </w:p>
+    <w:p>
+      <w:pPr>
+        <w:pStyle w:val="Titre1"/>
+      </w:pPr>
+      <w:r>
+        <w:t>Conclusion</w:t>
+      </w:r>
+    </w:p>
+    <w:p>
+      <w:bookmarkStart w:id="9" w:name="_GoBack"/>
+      <w:bookmarkEnd w:id="9"/>
     </w:p>
     <w:sectPr>
+      <w:footerReference w:type="default" r:id="rId21"/>
       <w:pgSz w:w="11906" w:h="16838"/>
-      <w:pgMar w:top="1417" w:right="1417" w:bottom="1417" w:left="1417" w:header="708" w:footer="708" w:gutter="0"/>
+      <w:pgMar w:top="1134" w:right="1077" w:bottom="1134" w:left="1077" w:header="709" w:footer="709" w:gutter="0"/>
       <w:cols w:space="708"/>
       <w:docGrid w:linePitch="360"/>
     </w:sectPr>
   </w:body>
 </w:document>
+</file>
+
+<file path=word/endnotes.xml><?xml version="1.0" encoding="utf-8"?>
+<w:endnotes xmlns:wpc="http://schemas.microsoft.com/office/word/2010/wordprocessingCanvas" xmlns:mc="http://schemas.openxmlformats.org/markup-compatibility/2006" xmlns:o="urn:schemas-microsoft-com:office:office" xmlns:r="http://schemas.openxmlformats.org/officeDocument/2006/relationships" xmlns:m="http://schemas.openxmlformats.org/officeDocument/2006/math" xmlns:v="urn:schemas-microsoft-com:vml" xmlns:wp14="http://schemas.microsoft.com/office/word/2010/wordprocessingDrawing" xmlns:wp="http://schemas.openxmlformats.org/drawingml/2006/wordprocessingDrawing" xmlns:w10="urn:schemas-microsoft-com:office:word" xmlns:w="http://schemas.openxmlformats.org/wordprocessingml/2006/main" xmlns:w14="http://schemas.microsoft.com/office/word/2010/wordml" xmlns:wpg="http://schemas.microsoft.com/office/word/2010/wordprocessingGroup" xmlns:wpi="http://schemas.microsoft.com/office/word/2010/wordprocessingInk" xmlns:wne="http://schemas.microsoft.com/office/word/2006/wordml" xmlns:wps="http://schemas.microsoft.com/office/word/2010/wordprocessingShape" mc:Ignorable="w14 wp14">
+  <w:endnote w:type="separator" w:id="-1">
+    <w:p>
+      <w:pPr>
+        <w:spacing w:after="0" w:line="240" w:lineRule="auto"/>
+      </w:pPr>
+      <w:r>
+        <w:separator/>
+      </w:r>
+    </w:p>
+  </w:endnote>
+  <w:endnote w:type="continuationSeparator" w:id="0">
+    <w:p>
+      <w:pPr>
+        <w:spacing w:after="0" w:line="240" w:lineRule="auto"/>
+      </w:pPr>
+      <w:r>
+        <w:continuationSeparator/>
+      </w:r>
+    </w:p>
+  </w:endnote>
+</w:endnotes>
+</file>
+
+<file path=word/footer1.xml><?xml version="1.0" encoding="utf-8"?>
+<w:ftr xmlns:wpc="http://schemas.microsoft.com/office/word/2010/wordprocessingCanvas" xmlns:mc="http://schemas.openxmlformats.org/markup-compatibility/2006" xmlns:o="urn:schemas-microsoft-com:office:office" xmlns:r="http://schemas.openxmlformats.org/officeDocument/2006/relationships" xmlns:m="http://schemas.openxmlformats.org/officeDocument/2006/math" xmlns:v="urn:schemas-microsoft-com:vml" xmlns:wp14="http://schemas.microsoft.com/office/word/2010/wordprocessingDrawing" xmlns:wp="http://schemas.openxmlformats.org/drawingml/2006/wordprocessingDrawing" xmlns:w10="urn:schemas-microsoft-com:office:word" xmlns:w="http://schemas.openxmlformats.org/wordprocessingml/2006/main" xmlns:w14="http://schemas.microsoft.com/office/word/2010/wordml" xmlns:wpg="http://schemas.microsoft.com/office/word/2010/wordprocessingGroup" xmlns:wpi="http://schemas.microsoft.com/office/word/2010/wordprocessingInk" xmlns:wne="http://schemas.microsoft.com/office/word/2006/wordml" xmlns:wps="http://schemas.microsoft.com/office/word/2010/wordprocessingShape" mc:Ignorable="w14 wp14">
+  <w:sdt>
+    <w:sdtPr>
+      <w:id w:val="-1703626342"/>
+      <w:docPartObj>
+        <w:docPartGallery w:val="Page Numbers (Bottom of Page)"/>
+        <w:docPartUnique/>
+      </w:docPartObj>
+    </w:sdtPr>
+    <w:sdtEndPr/>
+    <w:sdtContent>
+      <w:p>
+        <w:pPr>
+          <w:pStyle w:val="Pieddepage"/>
+          <w:jc w:val="right"/>
+        </w:pPr>
+        <w:r>
+          <w:fldChar w:fldCharType="begin"/>
+        </w:r>
+        <w:r>
+          <w:instrText>PAGE   \* MERGEFORMAT</w:instrText>
+        </w:r>
+        <w:r>
+          <w:fldChar w:fldCharType="separate"/>
+        </w:r>
+        <w:r>
+          <w:rPr>
+            <w:noProof/>
+          </w:rPr>
+          <w:t>6</w:t>
+        </w:r>
+        <w:r>
+          <w:fldChar w:fldCharType="end"/>
+        </w:r>
+      </w:p>
+    </w:sdtContent>
+  </w:sdt>
+  <w:p>
+    <w:pPr>
+      <w:pStyle w:val="Pieddepage"/>
+    </w:pPr>
+  </w:p>
+</w:ftr>
+</file>
+
+<file path=word/footnotes.xml><?xml version="1.0" encoding="utf-8"?>
+<w:footnotes xmlns:wpc="http://schemas.microsoft.com/office/word/2010/wordprocessingCanvas" xmlns:mc="http://schemas.openxmlformats.org/markup-compatibility/2006" xmlns:o="urn:schemas-microsoft-com:office:office" xmlns:r="http://schemas.openxmlformats.org/officeDocument/2006/relationships" xmlns:m="http://schemas.openxmlformats.org/officeDocument/2006/math" xmlns:v="urn:schemas-microsoft-com:vml" xmlns:wp14="http://schemas.microsoft.com/office/word/2010/wordprocessingDrawing" xmlns:wp="http://schemas.openxmlformats.org/drawingml/2006/wordprocessingDrawing" xmlns:w10="urn:schemas-microsoft-com:office:word" xmlns:w="http://schemas.openxmlformats.org/wordprocessingml/2006/main" xmlns:w14="http://schemas.microsoft.com/office/word/2010/wordml" xmlns:wpg="http://schemas.microsoft.com/office/word/2010/wordprocessingGroup" xmlns:wpi="http://schemas.microsoft.com/office/word/2010/wordprocessingInk" xmlns:wne="http://schemas.microsoft.com/office/word/2006/wordml" xmlns:wps="http://schemas.microsoft.com/office/word/2010/wordprocessingShape" mc:Ignorable="w14 wp14">
+  <w:footnote w:type="separator" w:id="-1">
+    <w:p>
+      <w:pPr>
+        <w:spacing w:after="0" w:line="240" w:lineRule="auto"/>
+      </w:pPr>
+      <w:r>
+        <w:separator/>
+      </w:r>
+    </w:p>
+  </w:footnote>
+  <w:footnote w:type="continuationSeparator" w:id="0">
+    <w:p>
+      <w:pPr>
+        <w:spacing w:after="0" w:line="240" w:lineRule="auto"/>
+      </w:pPr>
+      <w:r>
+        <w:continuationSeparator/>
+      </w:r>
+    </w:p>
+  </w:footnote>
+</w:footnotes>
 </file>
 
 <file path=word/numbering.xml><?xml version="1.0" encoding="utf-8"?>
@@ -1761,7 +2863,6 @@
     <w:next w:val="Normal"/>
     <w:link w:val="Titre3Car"/>
     <w:uiPriority w:val="9"/>
-    <w:semiHidden/>
     <w:unhideWhenUsed/>
     <w:qFormat/>
     <w:rsid w:val="00CC0A4B"/>
@@ -2077,7 +3178,6 @@
     <w:basedOn w:val="Policepardfaut"/>
     <w:link w:val="Titre3"/>
     <w:uiPriority w:val="9"/>
-    <w:semiHidden/>
     <w:rsid w:val="00CC0A4B"/>
     <w:rPr>
       <w:rFonts w:asciiTheme="majorHAnsi" w:eastAsiaTheme="majorEastAsia" w:hAnsiTheme="majorHAnsi" w:cstheme="majorBidi"/>
@@ -2226,6 +3326,58 @@
       <w:spacing w:after="100"/>
       <w:ind w:left="220"/>
     </w:pPr>
+  </w:style>
+  <w:style w:type="character" w:styleId="Numrodeligne">
+    <w:name w:val="line number"/>
+    <w:basedOn w:val="Policepardfaut"/>
+    <w:uiPriority w:val="99"/>
+    <w:semiHidden/>
+    <w:unhideWhenUsed/>
+    <w:rsid w:val="00D23DAE"/>
+  </w:style>
+  <w:style w:type="paragraph" w:styleId="En-tte">
+    <w:name w:val="header"/>
+    <w:basedOn w:val="Normal"/>
+    <w:link w:val="En-tteCar"/>
+    <w:uiPriority w:val="99"/>
+    <w:unhideWhenUsed/>
+    <w:rsid w:val="00D23DAE"/>
+    <w:pPr>
+      <w:tabs>
+        <w:tab w:val="center" w:pos="4536"/>
+        <w:tab w:val="right" w:pos="9072"/>
+      </w:tabs>
+      <w:spacing w:after="0" w:line="240" w:lineRule="auto"/>
+    </w:pPr>
+  </w:style>
+  <w:style w:type="character" w:customStyle="1" w:styleId="En-tteCar">
+    <w:name w:val="En-tête Car"/>
+    <w:basedOn w:val="Policepardfaut"/>
+    <w:link w:val="En-tte"/>
+    <w:uiPriority w:val="99"/>
+    <w:rsid w:val="00D23DAE"/>
+  </w:style>
+  <w:style w:type="paragraph" w:styleId="Pieddepage">
+    <w:name w:val="footer"/>
+    <w:basedOn w:val="Normal"/>
+    <w:link w:val="PieddepageCar"/>
+    <w:uiPriority w:val="99"/>
+    <w:unhideWhenUsed/>
+    <w:rsid w:val="00D23DAE"/>
+    <w:pPr>
+      <w:tabs>
+        <w:tab w:val="center" w:pos="4536"/>
+        <w:tab w:val="right" w:pos="9072"/>
+      </w:tabs>
+      <w:spacing w:after="0" w:line="240" w:lineRule="auto"/>
+    </w:pPr>
+  </w:style>
+  <w:style w:type="character" w:customStyle="1" w:styleId="PieddepageCar">
+    <w:name w:val="Pied de page Car"/>
+    <w:basedOn w:val="Policepardfaut"/>
+    <w:link w:val="Pieddepage"/>
+    <w:uiPriority w:val="99"/>
+    <w:rsid w:val="00D23DAE"/>
   </w:style>
 </w:styles>
 </file>
@@ -2454,7 +3606,6 @@
     <w:next w:val="Normal"/>
     <w:link w:val="Titre3Car"/>
     <w:uiPriority w:val="9"/>
-    <w:semiHidden/>
     <w:unhideWhenUsed/>
     <w:qFormat/>
     <w:rsid w:val="00CC0A4B"/>
@@ -2770,7 +3921,6 @@
     <w:basedOn w:val="Policepardfaut"/>
     <w:link w:val="Titre3"/>
     <w:uiPriority w:val="9"/>
-    <w:semiHidden/>
     <w:rsid w:val="00CC0A4B"/>
     <w:rPr>
       <w:rFonts w:asciiTheme="majorHAnsi" w:eastAsiaTheme="majorEastAsia" w:hAnsiTheme="majorHAnsi" w:cstheme="majorBidi"/>
@@ -2919,6 +4069,58 @@
       <w:spacing w:after="100"/>
       <w:ind w:left="220"/>
     </w:pPr>
+  </w:style>
+  <w:style w:type="character" w:styleId="Numrodeligne">
+    <w:name w:val="line number"/>
+    <w:basedOn w:val="Policepardfaut"/>
+    <w:uiPriority w:val="99"/>
+    <w:semiHidden/>
+    <w:unhideWhenUsed/>
+    <w:rsid w:val="00D23DAE"/>
+  </w:style>
+  <w:style w:type="paragraph" w:styleId="En-tte">
+    <w:name w:val="header"/>
+    <w:basedOn w:val="Normal"/>
+    <w:link w:val="En-tteCar"/>
+    <w:uiPriority w:val="99"/>
+    <w:unhideWhenUsed/>
+    <w:rsid w:val="00D23DAE"/>
+    <w:pPr>
+      <w:tabs>
+        <w:tab w:val="center" w:pos="4536"/>
+        <w:tab w:val="right" w:pos="9072"/>
+      </w:tabs>
+      <w:spacing w:after="0" w:line="240" w:lineRule="auto"/>
+    </w:pPr>
+  </w:style>
+  <w:style w:type="character" w:customStyle="1" w:styleId="En-tteCar">
+    <w:name w:val="En-tête Car"/>
+    <w:basedOn w:val="Policepardfaut"/>
+    <w:link w:val="En-tte"/>
+    <w:uiPriority w:val="99"/>
+    <w:rsid w:val="00D23DAE"/>
+  </w:style>
+  <w:style w:type="paragraph" w:styleId="Pieddepage">
+    <w:name w:val="footer"/>
+    <w:basedOn w:val="Normal"/>
+    <w:link w:val="PieddepageCar"/>
+    <w:uiPriority w:val="99"/>
+    <w:unhideWhenUsed/>
+    <w:rsid w:val="00D23DAE"/>
+    <w:pPr>
+      <w:tabs>
+        <w:tab w:val="center" w:pos="4536"/>
+        <w:tab w:val="right" w:pos="9072"/>
+      </w:tabs>
+      <w:spacing w:after="0" w:line="240" w:lineRule="auto"/>
+    </w:pPr>
+  </w:style>
+  <w:style w:type="character" w:customStyle="1" w:styleId="PieddepageCar">
+    <w:name w:val="Pied de page Car"/>
+    <w:basedOn w:val="Policepardfaut"/>
+    <w:link w:val="Pieddepage"/>
+    <w:uiPriority w:val="99"/>
+    <w:rsid w:val="00D23DAE"/>
   </w:style>
 </w:styles>
 </file>
@@ -3213,7 +4415,7 @@
 </file>
 
 <file path=customXml/itemProps1.xml><?xml version="1.0" encoding="utf-8"?>
-<ds:datastoreItem xmlns:ds="http://schemas.openxmlformats.org/officeDocument/2006/customXml" ds:itemID="{C794C749-343E-460B-8B02-43ABCA5A1424}">
+<ds:datastoreItem xmlns:ds="http://schemas.openxmlformats.org/officeDocument/2006/customXml" ds:itemID="{B20DCD88-38E3-4C29-A42D-02027FE3B837}">
   <ds:schemaRefs>
     <ds:schemaRef ds:uri="http://schemas.openxmlformats.org/officeDocument/2006/bibliography"/>
   </ds:schemaRefs>

</xml_diff>

<commit_message>
Hitbox properties in editor are disabled in animation mode. Updated doc to the new properties.
</commit_message>
<xml_diff>
--- a/help/fr/Extension squelette - Les bases.docx
+++ b/help/fr/Extension squelette - Les bases.docx
@@ -111,7 +111,7 @@
           <w:r>
             <w:fldChar w:fldCharType="separate"/>
           </w:r>
-          <w:hyperlink w:anchor="_Toc333932117" w:history="1">
+          <w:hyperlink w:anchor="_Toc334113923" w:history="1">
             <w:r>
               <w:rPr>
                 <w:rStyle w:val="Lienhypertexte"/>
@@ -153,7 +153,7 @@
                 <w:noProof/>
                 <w:webHidden/>
               </w:rPr>
-              <w:instrText xml:space="preserve"> PAGEREF _Toc333932117 \h </w:instrText>
+              <w:instrText xml:space="preserve"> PAGEREF _Toc334113923 \h </w:instrText>
             </w:r>
             <w:r>
               <w:rPr>
@@ -197,7 +197,7 @@
               <w:lang w:eastAsia="fr-FR"/>
             </w:rPr>
           </w:pPr>
-          <w:hyperlink w:anchor="_Toc333932118" w:history="1">
+          <w:hyperlink w:anchor="_Toc334113924" w:history="1">
             <w:r>
               <w:rPr>
                 <w:rStyle w:val="Lienhypertexte"/>
@@ -239,7 +239,7 @@
                 <w:noProof/>
                 <w:webHidden/>
               </w:rPr>
-              <w:instrText xml:space="preserve"> PAGEREF _Toc333932118 \h </w:instrText>
+              <w:instrText xml:space="preserve"> PAGEREF _Toc334113924 \h </w:instrText>
             </w:r>
             <w:r>
               <w:rPr>
@@ -283,7 +283,7 @@
               <w:lang w:eastAsia="fr-FR"/>
             </w:rPr>
           </w:pPr>
-          <w:hyperlink w:anchor="_Toc333932119" w:history="1">
+          <w:hyperlink w:anchor="_Toc334113925" w:history="1">
             <w:r>
               <w:rPr>
                 <w:rStyle w:val="Lienhypertexte"/>
@@ -325,7 +325,7 @@
                 <w:noProof/>
                 <w:webHidden/>
               </w:rPr>
-              <w:instrText xml:space="preserve"> PAGEREF _Toc333932119 \h </w:instrText>
+              <w:instrText xml:space="preserve"> PAGEREF _Toc334113925 \h </w:instrText>
             </w:r>
             <w:r>
               <w:rPr>
@@ -369,7 +369,7 @@
               <w:lang w:eastAsia="fr-FR"/>
             </w:rPr>
           </w:pPr>
-          <w:hyperlink w:anchor="_Toc333932120" w:history="1">
+          <w:hyperlink w:anchor="_Toc334113926" w:history="1">
             <w:r>
               <w:rPr>
                 <w:rStyle w:val="Lienhypertexte"/>
@@ -411,7 +411,7 @@
                 <w:noProof/>
                 <w:webHidden/>
               </w:rPr>
-              <w:instrText xml:space="preserve"> PAGEREF _Toc333932120 \h </w:instrText>
+              <w:instrText xml:space="preserve"> PAGEREF _Toc334113926 \h </w:instrText>
             </w:r>
             <w:r>
               <w:rPr>
@@ -455,7 +455,7 @@
               <w:lang w:eastAsia="fr-FR"/>
             </w:rPr>
           </w:pPr>
-          <w:hyperlink w:anchor="_Toc333932121" w:history="1">
+          <w:hyperlink w:anchor="_Toc334113927" w:history="1">
             <w:r>
               <w:rPr>
                 <w:rStyle w:val="Lienhypertexte"/>
@@ -497,7 +497,7 @@
                 <w:noProof/>
                 <w:webHidden/>
               </w:rPr>
-              <w:instrText xml:space="preserve"> PAGEREF _Toc333932121 \h </w:instrText>
+              <w:instrText xml:space="preserve"> PAGEREF _Toc334113927 \h </w:instrText>
             </w:r>
             <w:r>
               <w:rPr>
@@ -541,7 +541,7 @@
               <w:lang w:eastAsia="fr-FR"/>
             </w:rPr>
           </w:pPr>
-          <w:hyperlink w:anchor="_Toc333932122" w:history="1">
+          <w:hyperlink w:anchor="_Toc334113928" w:history="1">
             <w:r>
               <w:rPr>
                 <w:rStyle w:val="Lienhypertexte"/>
@@ -583,7 +583,7 @@
                 <w:noProof/>
                 <w:webHidden/>
               </w:rPr>
-              <w:instrText xml:space="preserve"> PAGEREF _Toc333932122 \h </w:instrText>
+              <w:instrText xml:space="preserve"> PAGEREF _Toc334113928 \h </w:instrText>
             </w:r>
             <w:r>
               <w:rPr>
@@ -627,7 +627,7 @@
               <w:lang w:eastAsia="fr-FR"/>
             </w:rPr>
           </w:pPr>
-          <w:hyperlink w:anchor="_Toc333932123" w:history="1">
+          <w:hyperlink w:anchor="_Toc334113929" w:history="1">
             <w:r>
               <w:rPr>
                 <w:rStyle w:val="Lienhypertexte"/>
@@ -669,7 +669,7 @@
                 <w:noProof/>
                 <w:webHidden/>
               </w:rPr>
-              <w:instrText xml:space="preserve"> PAGEREF _Toc333932123 \h </w:instrText>
+              <w:instrText xml:space="preserve"> PAGEREF _Toc334113929 \h </w:instrText>
             </w:r>
             <w:r>
               <w:rPr>
@@ -713,7 +713,7 @@
               <w:lang w:eastAsia="fr-FR"/>
             </w:rPr>
           </w:pPr>
-          <w:hyperlink w:anchor="_Toc333932124" w:history="1">
+          <w:hyperlink w:anchor="_Toc334113930" w:history="1">
             <w:r>
               <w:rPr>
                 <w:rStyle w:val="Lienhypertexte"/>
@@ -734,7 +734,7 @@
                 <w:rStyle w:val="Lienhypertexte"/>
                 <w:noProof/>
               </w:rPr>
-              <w:t>La longueur</w:t>
+              <w:t>Suivre l’angle</w:t>
             </w:r>
             <w:r>
               <w:rPr>
@@ -755,7 +755,7 @@
                 <w:noProof/>
                 <w:webHidden/>
               </w:rPr>
-              <w:instrText xml:space="preserve"> PAGEREF _Toc333932124 \h </w:instrText>
+              <w:instrText xml:space="preserve"> PAGEREF _Toc334113930 \h </w:instrText>
             </w:r>
             <w:r>
               <w:rPr>
@@ -799,7 +799,7 @@
               <w:lang w:eastAsia="fr-FR"/>
             </w:rPr>
           </w:pPr>
-          <w:hyperlink w:anchor="_Toc333932125" w:history="1">
+          <w:hyperlink w:anchor="_Toc334113931" w:history="1">
             <w:r>
               <w:rPr>
                 <w:rStyle w:val="Lienhypertexte"/>
@@ -820,7 +820,7 @@
                 <w:rStyle w:val="Lienhypertexte"/>
                 <w:noProof/>
               </w:rPr>
-              <w:t>Le décalage</w:t>
+              <w:t>La longueur</w:t>
             </w:r>
             <w:r>
               <w:rPr>
@@ -841,7 +841,7 @@
                 <w:noProof/>
                 <w:webHidden/>
               </w:rPr>
-              <w:instrText xml:space="preserve"> PAGEREF _Toc333932125 \h </w:instrText>
+              <w:instrText xml:space="preserve"> PAGEREF _Toc334113931 \h </w:instrText>
             </w:r>
             <w:r>
               <w:rPr>
@@ -885,7 +885,7 @@
               <w:lang w:eastAsia="fr-FR"/>
             </w:rPr>
           </w:pPr>
-          <w:hyperlink w:anchor="_Toc333932126" w:history="1">
+          <w:hyperlink w:anchor="_Toc334113932" w:history="1">
             <w:r>
               <w:rPr>
                 <w:rStyle w:val="Lienhypertexte"/>
@@ -906,7 +906,7 @@
                 <w:rStyle w:val="Lienhypertexte"/>
                 <w:noProof/>
               </w:rPr>
-              <w:t>Images</w:t>
+              <w:t>Le décalage</w:t>
             </w:r>
             <w:r>
               <w:rPr>
@@ -927,7 +927,7 @@
                 <w:noProof/>
                 <w:webHidden/>
               </w:rPr>
-              <w:instrText xml:space="preserve"> PAGEREF _Toc333932126 \h </w:instrText>
+              <w:instrText xml:space="preserve"> PAGEREF _Toc334113932 \h </w:instrText>
             </w:r>
             <w:r>
               <w:rPr>
@@ -971,7 +971,7 @@
               <w:lang w:eastAsia="fr-FR"/>
             </w:rPr>
           </w:pPr>
-          <w:hyperlink w:anchor="_Toc333932127" w:history="1">
+          <w:hyperlink w:anchor="_Toc334113933" w:history="1">
             <w:r>
               <w:rPr>
                 <w:rStyle w:val="Lienhypertexte"/>
@@ -992,6 +992,92 @@
                 <w:rStyle w:val="Lienhypertexte"/>
                 <w:noProof/>
               </w:rPr>
+              <w:t>Images</w:t>
+            </w:r>
+            <w:r>
+              <w:rPr>
+                <w:noProof/>
+                <w:webHidden/>
+              </w:rPr>
+              <w:tab/>
+            </w:r>
+            <w:r>
+              <w:rPr>
+                <w:noProof/>
+                <w:webHidden/>
+              </w:rPr>
+              <w:fldChar w:fldCharType="begin"/>
+            </w:r>
+            <w:r>
+              <w:rPr>
+                <w:noProof/>
+                <w:webHidden/>
+              </w:rPr>
+              <w:instrText xml:space="preserve"> PAGEREF _Toc334113933 \h </w:instrText>
+            </w:r>
+            <w:r>
+              <w:rPr>
+                <w:noProof/>
+                <w:webHidden/>
+              </w:rPr>
+            </w:r>
+            <w:r>
+              <w:rPr>
+                <w:noProof/>
+                <w:webHidden/>
+              </w:rPr>
+              <w:fldChar w:fldCharType="separate"/>
+            </w:r>
+            <w:r>
+              <w:rPr>
+                <w:noProof/>
+                <w:webHidden/>
+              </w:rPr>
+              <w:t>6</w:t>
+            </w:r>
+            <w:r>
+              <w:rPr>
+                <w:noProof/>
+                <w:webHidden/>
+              </w:rPr>
+              <w:fldChar w:fldCharType="end"/>
+            </w:r>
+          </w:hyperlink>
+        </w:p>
+        <w:p>
+          <w:pPr>
+            <w:pStyle w:val="TM2"/>
+            <w:tabs>
+              <w:tab w:val="left" w:pos="660"/>
+              <w:tab w:val="right" w:leader="dot" w:pos="9742"/>
+            </w:tabs>
+            <w:rPr>
+              <w:rFonts w:eastAsiaTheme="minorEastAsia"/>
+              <w:noProof/>
+              <w:lang w:eastAsia="fr-FR"/>
+            </w:rPr>
+          </w:pPr>
+          <w:hyperlink w:anchor="_Toc334113934" w:history="1">
+            <w:r>
+              <w:rPr>
+                <w:rStyle w:val="Lienhypertexte"/>
+                <w:noProof/>
+              </w:rPr>
+              <w:t>F.</w:t>
+            </w:r>
+            <w:r>
+              <w:rPr>
+                <w:rFonts w:eastAsiaTheme="minorEastAsia"/>
+                <w:noProof/>
+                <w:lang w:eastAsia="fr-FR"/>
+              </w:rPr>
+              <w:tab/>
+            </w:r>
+            <w:r>
+              <w:rPr>
+                <w:rStyle w:val="Lienhypertexte"/>
+                <w:noProof/>
+              </w:rPr>
               <w:t>Le plan</w:t>
             </w:r>
             <w:r>
@@ -1013,7 +1099,93 @@
                 <w:noProof/>
                 <w:webHidden/>
               </w:rPr>
-              <w:instrText xml:space="preserve"> PAGEREF _Toc333932127 \h </w:instrText>
+              <w:instrText xml:space="preserve"> PAGEREF _Toc334113934 \h </w:instrText>
+            </w:r>
+            <w:r>
+              <w:rPr>
+                <w:noProof/>
+                <w:webHidden/>
+              </w:rPr>
+            </w:r>
+            <w:r>
+              <w:rPr>
+                <w:noProof/>
+                <w:webHidden/>
+              </w:rPr>
+              <w:fldChar w:fldCharType="separate"/>
+            </w:r>
+            <w:r>
+              <w:rPr>
+                <w:noProof/>
+                <w:webHidden/>
+              </w:rPr>
+              <w:t>6</w:t>
+            </w:r>
+            <w:r>
+              <w:rPr>
+                <w:noProof/>
+                <w:webHidden/>
+              </w:rPr>
+              <w:fldChar w:fldCharType="end"/>
+            </w:r>
+          </w:hyperlink>
+        </w:p>
+        <w:p>
+          <w:pPr>
+            <w:pStyle w:val="TM2"/>
+            <w:tabs>
+              <w:tab w:val="left" w:pos="660"/>
+              <w:tab w:val="right" w:leader="dot" w:pos="9742"/>
+            </w:tabs>
+            <w:rPr>
+              <w:rFonts w:eastAsiaTheme="minorEastAsia"/>
+              <w:noProof/>
+              <w:lang w:eastAsia="fr-FR"/>
+            </w:rPr>
+          </w:pPr>
+          <w:hyperlink w:anchor="_Toc334113935" w:history="1">
+            <w:r>
+              <w:rPr>
+                <w:rStyle w:val="Lienhypertexte"/>
+                <w:noProof/>
+              </w:rPr>
+              <w:t>G.</w:t>
+            </w:r>
+            <w:r>
+              <w:rPr>
+                <w:rFonts w:eastAsiaTheme="minorEastAsia"/>
+                <w:noProof/>
+                <w:lang w:eastAsia="fr-FR"/>
+              </w:rPr>
+              <w:tab/>
+            </w:r>
+            <w:r>
+              <w:rPr>
+                <w:rStyle w:val="Lienhypertexte"/>
+                <w:noProof/>
+              </w:rPr>
+              <w:t>Masque de collision</w:t>
+            </w:r>
+            <w:r>
+              <w:rPr>
+                <w:noProof/>
+                <w:webHidden/>
+              </w:rPr>
+              <w:tab/>
+            </w:r>
+            <w:r>
+              <w:rPr>
+                <w:noProof/>
+                <w:webHidden/>
+              </w:rPr>
+              <w:fldChar w:fldCharType="begin"/>
+            </w:r>
+            <w:r>
+              <w:rPr>
+                <w:noProof/>
+                <w:webHidden/>
+              </w:rPr>
+              <w:instrText xml:space="preserve"> PAGEREF _Toc334113935 \h </w:instrText>
             </w:r>
             <w:r>
               <w:rPr>
@@ -1057,7 +1229,7 @@
               <w:lang w:eastAsia="fr-FR"/>
             </w:rPr>
           </w:pPr>
-          <w:hyperlink w:anchor="_Toc333932128" w:history="1">
+          <w:hyperlink w:anchor="_Toc334113936" w:history="1">
             <w:r>
               <w:rPr>
                 <w:rStyle w:val="Lienhypertexte"/>
@@ -1099,7 +1271,7 @@
                 <w:noProof/>
                 <w:webHidden/>
               </w:rPr>
-              <w:instrText xml:space="preserve"> PAGEREF _Toc333932128 \h </w:instrText>
+              <w:instrText xml:space="preserve"> PAGEREF _Toc334113936 \h </w:instrText>
             </w:r>
             <w:r>
               <w:rPr>
@@ -1145,7 +1317,7 @@
       <w:pPr>
         <w:pStyle w:val="Titre1"/>
       </w:pPr>
-      <w:bookmarkStart w:id="0" w:name="_Toc333932117"/>
+      <w:bookmarkStart w:id="0" w:name="_Toc334113923"/>
       <w:r>
         <w:t>Présentation générale</w:t>
       </w:r>
@@ -1172,7 +1344,7 @@
         </w:rPr>
         <w:drawing>
           <wp:inline distT="0" distB="0" distL="0" distR="0" wp14:anchorId="42646025" wp14:editId="393D1BA1">
-            <wp:extent cx="3750501" cy="2552700"/>
+            <wp:extent cx="3064776" cy="2085975"/>
             <wp:effectExtent l="0" t="0" r="2540" b="0"/>
             <wp:docPr id="2" name="Image 2"/>
             <wp:cNvGraphicFramePr>
@@ -1194,7 +1366,7 @@
                   <pic:spPr>
                     <a:xfrm>
                       <a:off x="0" y="0"/>
-                      <a:ext cx="3751085" cy="2553097"/>
+                      <a:ext cx="3065253" cy="2086299"/>
                     </a:xfrm>
                     <a:prstGeom prst="rect">
                       <a:avLst/>
@@ -1211,7 +1383,7 @@
       <w:pPr>
         <w:pStyle w:val="Titre1"/>
       </w:pPr>
-      <w:bookmarkStart w:id="1" w:name="_Toc333932118"/>
+      <w:bookmarkStart w:id="1" w:name="_Toc334113924"/>
       <w:r>
         <w:lastRenderedPageBreak/>
         <w:t>Les os</w:t>
@@ -1222,7 +1394,7 @@
       <w:pPr>
         <w:pStyle w:val="Titre2"/>
       </w:pPr>
-      <w:bookmarkStart w:id="2" w:name="_Toc333932119"/>
+      <w:bookmarkStart w:id="2" w:name="_Toc334113925"/>
       <w:r>
         <w:t>L’os de base (racine)</w:t>
       </w:r>
@@ -1237,8 +1409,6 @@
       <w:pPr>
         <w:jc w:val="center"/>
       </w:pPr>
-      <w:bookmarkStart w:id="3" w:name="_GoBack"/>
-      <w:bookmarkEnd w:id="3"/>
       <w:r>
         <w:rPr>
           <w:noProof/>
@@ -1307,11 +1477,11 @@
       <w:pPr>
         <w:pStyle w:val="Titre2"/>
       </w:pPr>
-      <w:bookmarkStart w:id="4" w:name="_Toc333932120"/>
+      <w:bookmarkStart w:id="3" w:name="_Toc334113926"/>
       <w:r>
         <w:t>Les extrémités des os</w:t>
       </w:r>
-      <w:bookmarkEnd w:id="4"/>
+      <w:bookmarkEnd w:id="3"/>
     </w:p>
     <w:p>
       <w:r>
@@ -1572,11 +1742,11 @@
       <w:pPr>
         <w:pStyle w:val="Titre1"/>
       </w:pPr>
-      <w:bookmarkStart w:id="5" w:name="_Toc333932121"/>
+      <w:bookmarkStart w:id="4" w:name="_Toc334113927"/>
       <w:r>
         <w:t>Os enfant</w:t>
       </w:r>
-      <w:bookmarkEnd w:id="5"/>
+      <w:bookmarkEnd w:id="4"/>
     </w:p>
     <w:p>
       <w:r>
@@ -1763,11 +1933,11 @@
       <w:pPr>
         <w:pStyle w:val="Titre1"/>
       </w:pPr>
-      <w:bookmarkStart w:id="6" w:name="_Toc333932122"/>
+      <w:bookmarkStart w:id="5" w:name="_Toc334113928"/>
       <w:r>
         <w:t>Propriétés des os</w:t>
       </w:r>
-      <w:bookmarkEnd w:id="6"/>
+      <w:bookmarkEnd w:id="5"/>
     </w:p>
     <w:p>
       <w:r>
@@ -1787,10 +1957,10 @@
           <w:lang w:eastAsia="fr-FR"/>
         </w:rPr>
         <w:drawing>
-          <wp:inline distT="0" distB="0" distL="0" distR="0" wp14:anchorId="28B265F0" wp14:editId="3CF79C4A">
-            <wp:extent cx="2665277" cy="2820838"/>
-            <wp:effectExtent l="0" t="0" r="1905" b="0"/>
-            <wp:docPr id="10" name="Image 10"/>
+          <wp:inline distT="0" distB="0" distL="0" distR="0" wp14:anchorId="6E7570CA" wp14:editId="64AAC57A">
+            <wp:extent cx="2981325" cy="3998576"/>
+            <wp:effectExtent l="0" t="0" r="0" b="2540"/>
+            <wp:docPr id="23" name="Image 23"/>
             <wp:cNvGraphicFramePr>
               <a:graphicFrameLocks xmlns:a="http://schemas.openxmlformats.org/drawingml/2006/main" noChangeAspect="1"/>
             </wp:cNvGraphicFramePr>
@@ -1801,27 +1971,20 @@
                     <pic:cNvPr id="0" name=""/>
                     <pic:cNvPicPr/>
                   </pic:nvPicPr>
-                  <pic:blipFill rotWithShape="1">
+                  <pic:blipFill>
                     <a:blip r:embed="rId15"/>
-                    <a:srcRect l="60479" t="22721" r="1048" b="17853"/>
-                    <a:stretch/>
+                    <a:stretch>
+                      <a:fillRect/>
+                    </a:stretch>
                   </pic:blipFill>
-                  <pic:spPr bwMode="auto">
+                  <pic:spPr>
                     <a:xfrm>
                       <a:off x="0" y="0"/>
-                      <a:ext cx="2664478" cy="2819992"/>
+                      <a:ext cx="2983103" cy="4000961"/>
                     </a:xfrm>
                     <a:prstGeom prst="rect">
                       <a:avLst/>
                     </a:prstGeom>
-                    <a:ln>
-                      <a:noFill/>
-                    </a:ln>
-                    <a:extLst>
-                      <a:ext uri="{53640926-AAD7-44D8-BBD7-CCE9431645EC}">
-                        <a14:shadowObscured xmlns:a14="http://schemas.microsoft.com/office/drawing/2010/main"/>
-                      </a:ext>
-                    </a:extLst>
                   </pic:spPr>
                 </pic:pic>
               </a:graphicData>
@@ -1859,11 +2022,11 @@
       <w:pPr>
         <w:pStyle w:val="Titre2"/>
       </w:pPr>
-      <w:bookmarkStart w:id="7" w:name="_Toc333932123"/>
+      <w:bookmarkStart w:id="6" w:name="_Toc334113929"/>
       <w:r>
         <w:t>L’angle</w:t>
       </w:r>
-      <w:bookmarkEnd w:id="7"/>
+      <w:bookmarkEnd w:id="6"/>
     </w:p>
     <w:p>
       <w:r>
@@ -2052,18 +2215,29 @@
       <w:pPr>
         <w:pStyle w:val="Titre2"/>
       </w:pPr>
-      <w:bookmarkStart w:id="8" w:name="_Toc333932124"/>
-      <w:r>
-        <w:t>La longueur</w:t>
-      </w:r>
-      <w:bookmarkEnd w:id="8"/>
-    </w:p>
-    <w:p>
-      <w:r>
-        <w:t>La propriété « Longueur » vous permet comme son nom l’indique de modifier la longueur des os en pixel. Sélectionnez par exemple « </w:t>
-      </w:r>
-      <w:r>
-        <w:t xml:space="preserve">New </w:t>
+      <w:bookmarkStart w:id="7" w:name="_Toc334113930"/>
+      <w:r>
+        <w:t>Suivre</w:t>
+      </w:r>
+      <w:r>
+        <w:t xml:space="preserve"> l’angle</w:t>
+      </w:r>
+      <w:bookmarkEnd w:id="7"/>
+    </w:p>
+    <w:p>
+      <w:r>
+        <w:t xml:space="preserve">Cette case à cocher permet de désactiver </w:t>
+      </w:r>
+      <w:r>
+        <w:t>le suivi</w:t>
+      </w:r>
+      <w:r>
+        <w:t xml:space="preserve"> de la rotation de l’os parent. L’os conservera exactement l’angle, même si son parent tourne.</w:t>
+      </w:r>
+    </w:p>
+    <w:p>
+      <w:r>
+        <w:t xml:space="preserve">Désactivez le suivi de l’angle sur l’os « New </w:t>
       </w:r>
       <w:proofErr w:type="spellStart"/>
       <w:r>
@@ -2071,13 +2245,15 @@
       </w:r>
       <w:proofErr w:type="spellEnd"/>
       <w:r>
-        <w:t xml:space="preserve"> » et </w:t>
-      </w:r>
-      <w:r>
-        <w:t>mettez-lui</w:t>
-      </w:r>
-      <w:r>
-        <w:t xml:space="preserve"> une longueur de 200. Observez le résultat :</w:t>
+        <w:t xml:space="preserve"> 2 », et observez le résultat, l’os « New </w:t>
+      </w:r>
+      <w:proofErr w:type="spellStart"/>
+      <w:r>
+        <w:t>bone</w:t>
+      </w:r>
+      <w:proofErr w:type="spellEnd"/>
+      <w:r>
+        <w:t xml:space="preserve"> 2 » possède toujours un angle de 20°, mais pas par rapport à son os parent.</w:t>
       </w:r>
     </w:p>
     <w:p>
@@ -2089,6 +2265,92 @@
           <w:noProof/>
           <w:lang w:eastAsia="fr-FR"/>
         </w:rPr>
+        <w:drawing>
+          <wp:inline distT="0" distB="0" distL="0" distR="0" wp14:anchorId="00F320B4" wp14:editId="5F5FA58B">
+            <wp:extent cx="2735494" cy="1352550"/>
+            <wp:effectExtent l="0" t="0" r="8255" b="0"/>
+            <wp:docPr id="24" name="Image 24"/>
+            <wp:cNvGraphicFramePr>
+              <a:graphicFrameLocks xmlns:a="http://schemas.openxmlformats.org/drawingml/2006/main" noChangeAspect="1"/>
+            </wp:cNvGraphicFramePr>
+            <a:graphic xmlns:a="http://schemas.openxmlformats.org/drawingml/2006/main">
+              <a:graphicData uri="http://schemas.openxmlformats.org/drawingml/2006/picture">
+                <pic:pic xmlns:pic="http://schemas.openxmlformats.org/drawingml/2006/picture">
+                  <pic:nvPicPr>
+                    <pic:cNvPr id="0" name=""/>
+                    <pic:cNvPicPr/>
+                  </pic:nvPicPr>
+                  <pic:blipFill rotWithShape="1">
+                    <a:blip r:embed="rId18"/>
+                    <a:srcRect l="12440" t="33342" r="58852" b="46051"/>
+                    <a:stretch/>
+                  </pic:blipFill>
+                  <pic:spPr bwMode="auto">
+                    <a:xfrm>
+                      <a:off x="0" y="0"/>
+                      <a:ext cx="2735784" cy="1352694"/>
+                    </a:xfrm>
+                    <a:prstGeom prst="rect">
+                      <a:avLst/>
+                    </a:prstGeom>
+                    <a:ln>
+                      <a:noFill/>
+                    </a:ln>
+                    <a:extLst>
+                      <a:ext uri="{53640926-AAD7-44D8-BBD7-CCE9431645EC}">
+                        <a14:shadowObscured xmlns:a14="http://schemas.microsoft.com/office/drawing/2010/main"/>
+                      </a:ext>
+                    </a:extLst>
+                  </pic:spPr>
+                </pic:pic>
+              </a:graphicData>
+            </a:graphic>
+          </wp:inline>
+        </w:drawing>
+      </w:r>
+    </w:p>
+    <w:p>
+      <w:pPr>
+        <w:pStyle w:val="Titre2"/>
+      </w:pPr>
+      <w:bookmarkStart w:id="8" w:name="_Toc334113931"/>
+      <w:r>
+        <w:t>La longueur</w:t>
+      </w:r>
+      <w:bookmarkEnd w:id="8"/>
+    </w:p>
+    <w:p>
+      <w:r>
+        <w:t>La propriété « Longueur » vous permet comme son nom l’indique de modifier la longueur des os en pixel. Sélectionnez par exemple « </w:t>
+      </w:r>
+      <w:r>
+        <w:t xml:space="preserve">New </w:t>
+      </w:r>
+      <w:proofErr w:type="spellStart"/>
+      <w:r>
+        <w:t>bone</w:t>
+      </w:r>
+      <w:proofErr w:type="spellEnd"/>
+      <w:r>
+        <w:t xml:space="preserve"> » et </w:t>
+      </w:r>
+      <w:r>
+        <w:t>mettez-lui</w:t>
+      </w:r>
+      <w:r>
+        <w:t xml:space="preserve"> une longueur de 200. Observez le résultat :</w:t>
+      </w:r>
+    </w:p>
+    <w:p>
+      <w:pPr>
+        <w:jc w:val="center"/>
+      </w:pPr>
+      <w:r>
+        <w:rPr>
+          <w:noProof/>
+          <w:lang w:eastAsia="fr-FR"/>
+        </w:rPr>
+        <w:lastRenderedPageBreak/>
         <w:drawing>
           <wp:inline distT="0" distB="0" distL="0" distR="0" wp14:anchorId="427555DA" wp14:editId="42646F8F">
             <wp:extent cx="2968576" cy="2320506"/>
@@ -2105,7 +2367,7 @@
                     <pic:cNvPicPr/>
                   </pic:nvPicPr>
                   <pic:blipFill rotWithShape="1">
-                    <a:blip r:embed="rId18"/>
+                    <a:blip r:embed="rId19"/>
                     <a:srcRect l="4042" t="33212" r="53443" b="17960"/>
                     <a:stretch/>
                   </pic:blipFill>
@@ -2178,7 +2440,7 @@
       <w:pPr>
         <w:pStyle w:val="Titre2"/>
       </w:pPr>
-      <w:bookmarkStart w:id="9" w:name="_Toc333932125"/>
+      <w:bookmarkStart w:id="9" w:name="_Toc334113932"/>
       <w:r>
         <w:t>Le décalage</w:t>
       </w:r>
@@ -2191,7 +2453,6 @@
     </w:p>
     <w:p>
       <w:r>
-        <w:lastRenderedPageBreak/>
         <w:t>Dans la grille des propriétés, les deux sous-propriétés X et Y permettent de régler ce décalage.</w:t>
       </w:r>
     </w:p>
@@ -2233,7 +2494,7 @@
                     <pic:cNvPicPr/>
                   </pic:nvPicPr>
                   <pic:blipFill>
-                    <a:blip r:embed="rId19"/>
+                    <a:blip r:embed="rId20"/>
                     <a:stretch>
                       <a:fillRect/>
                     </a:stretch>
@@ -2276,6 +2537,7 @@
           <w:noProof/>
           <w:lang w:eastAsia="fr-FR"/>
         </w:rPr>
+        <w:lastRenderedPageBreak/>
         <mc:AlternateContent>
           <mc:Choice Requires="wpc">
             <w:drawing>
@@ -2297,7 +2559,7 @@
                           <pic:cNvPicPr/>
                         </pic:nvPicPr>
                         <pic:blipFill>
-                          <a:blip r:embed="rId19"/>
+                          <a:blip r:embed="rId20"/>
                           <a:stretch>
                             <a:fillRect/>
                           </a:stretch>
@@ -2572,7 +2834,7 @@
                   <v:path o:connecttype="none"/>
                 </v:shape>
                 <v:shape id="Image 16" o:spid="_x0000_s1033" type="#_x0000_t75" style="position:absolute;left:1615;top:1290;width:43932;height:35270;visibility:visible;mso-wrap-style:square" o:gfxdata="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">
-                  <v:imagedata r:id="rId20" o:title=""/>
+                  <v:imagedata r:id="rId21" o:title=""/>
                 </v:shape>
                 <v:line id="Connecteur droit 17" o:spid="_x0000_s1034" style="position:absolute;visibility:visible;mso-wrap-style:square" from="15786,4572" to="41320,25189" o:connectortype="straight" o:gfxdata="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" strokecolor="red" strokeweight="1.5pt">
                   <v:stroke endarrow="classic" endarrowwidth="wide" endarrowlength="long"/>
@@ -2646,7 +2908,7 @@
       <w:pPr>
         <w:pStyle w:val="Titre2"/>
       </w:pPr>
-      <w:bookmarkStart w:id="10" w:name="_Toc333932126"/>
+      <w:bookmarkStart w:id="10" w:name="_Toc334113933"/>
       <w:r>
         <w:t>Images</w:t>
       </w:r>
@@ -2669,9 +2931,8 @@
       <w:pPr>
         <w:pStyle w:val="Titre2"/>
       </w:pPr>
-      <w:bookmarkStart w:id="11" w:name="_Toc333932127"/>
-      <w:r>
-        <w:lastRenderedPageBreak/>
+      <w:bookmarkStart w:id="11" w:name="_Toc334113934"/>
+      <w:r>
         <w:t>Le plan</w:t>
       </w:r>
       <w:bookmarkEnd w:id="11"/>
@@ -2679,17 +2940,45 @@
     <w:p>
       <w:r>
         <w:t>Le plan permet de savoir dans quel ordre les os seront affiché dans votre jeu. Plus le plan d’un os est élevé, plus il sera devant les autres. Au contraire, moins le plan est élevé (peut-être négatif), plus sera derrière les autres. Le plan est complètement indépendant de celui de l’os parent.</w:t>
+      </w:r>
+    </w:p>
+    <w:p>
+      <w:pPr>
+        <w:pStyle w:val="Titre2"/>
+      </w:pPr>
+      <w:bookmarkStart w:id="12" w:name="_Toc334113935"/>
+      <w:r>
+        <w:t>Masque de collision</w:t>
+      </w:r>
+      <w:bookmarkEnd w:id="12"/>
+    </w:p>
+    <w:p>
+      <w:r>
+        <w:t>Le masque de collision permet d’ajouter un masque de collision (</w:t>
+      </w:r>
+      <w:proofErr w:type="spellStart"/>
+      <w:r>
+        <w:t>hitbox</w:t>
+      </w:r>
+      <w:proofErr w:type="spellEnd"/>
+      <w:r>
+        <w:t>) à un os. Cela permettra des tester si l’os ou le squelette est en collision avec un autre obj</w:t>
+      </w:r>
+      <w:bookmarkStart w:id="13" w:name="_GoBack"/>
+      <w:bookmarkEnd w:id="13"/>
+      <w:r>
+        <w:t>et grâce aux événements. Vous pouvez activer ou désactiver le masque et changer la largeur et hauteur du masque.</w:t>
       </w:r>
     </w:p>
     <w:p>
       <w:pPr>
         <w:pStyle w:val="Titre1"/>
       </w:pPr>
-      <w:bookmarkStart w:id="12" w:name="_Toc333932128"/>
+      <w:bookmarkStart w:id="14" w:name="_Toc334113936"/>
       <w:r>
         <w:t>Conclusion</w:t>
       </w:r>
-      <w:bookmarkEnd w:id="12"/>
+      <w:bookmarkEnd w:id="14"/>
     </w:p>
     <w:p>
       <w:r>
@@ -2697,7 +2986,7 @@
       </w:r>
     </w:p>
     <w:sectPr>
-      <w:footerReference w:type="default" r:id="rId21"/>
+      <w:footerReference w:type="default" r:id="rId22"/>
       <w:pgSz w:w="11906" w:h="16838"/>
       <w:pgMar w:top="1134" w:right="1077" w:bottom="1134" w:left="1077" w:header="709" w:footer="709" w:gutter="0"/>
       <w:cols w:space="708"/>
@@ -2762,7 +3051,7 @@
           <w:rPr>
             <w:noProof/>
           </w:rPr>
-          <w:t>2</w:t>
+          <w:t>4</w:t>
         </w:r>
         <w:r>
           <w:fldChar w:fldCharType="end"/>
@@ -4682,7 +4971,7 @@
 </file>
 
 <file path=customXml/itemProps1.xml><?xml version="1.0" encoding="utf-8"?>
-<ds:datastoreItem xmlns:ds="http://schemas.openxmlformats.org/officeDocument/2006/customXml" ds:itemID="{6066AE7F-7CB2-444A-9620-15DEE5CA1257}">
+<ds:datastoreItem xmlns:ds="http://schemas.openxmlformats.org/officeDocument/2006/customXml" ds:itemID="{F1868AD9-3250-4B8A-824D-20019E4B29D3}">
   <ds:schemaRefs>
     <ds:schemaRef ds:uri="http://schemas.openxmlformats.org/officeDocument/2006/bibliography"/>
   </ds:schemaRefs>

</xml_diff>